<commit_message>
simpler docx variable passing
</commit_message>
<xml_diff>
--- a/docassemble/base/data/templates/letter_template.docx
+++ b/docassemble/base/data/templates/letter_template.docx
@@ -1,281 +1,192 @@
 
 <file path=word/document.xml><?xml version="1.0" encoding="utf-8"?>
-<w:document xmlns:wpc="http://schemas.microsoft.com/office/word/2010/wordprocessingCanvas" xmlns:mc="http://schemas.openxmlformats.org/markup-compatibility/2006" xmlns:o="urn:schemas-microsoft-com:office:office" xmlns:r="http://schemas.openxmlformats.org/officeDocument/2006/relationships" xmlns:m="http://schemas.openxmlformats.org/officeDocument/2006/math" xmlns:v="urn:schemas-microsoft-com:vml" xmlns:wp14="http://schemas.microsoft.com/office/word/2010/wordprocessingDrawing" xmlns:wp="http://schemas.openxmlformats.org/drawingml/2006/wordprocessingDrawing" xmlns:w10="urn:schemas-microsoft-com:office:word" xmlns:w="http://schemas.openxmlformats.org/wordprocessingml/2006/main" xmlns:w14="http://schemas.microsoft.com/office/word/2010/wordml" xmlns:w15="http://schemas.microsoft.com/office/word/2012/wordml" xmlns:wpg="http://schemas.microsoft.com/office/word/2010/wordprocessingGroup" xmlns:wpi="http://schemas.microsoft.com/office/word/2010/wordprocessingInk" xmlns:wne="http://schemas.microsoft.com/office/word/2006/wordml" xmlns:wps="http://schemas.microsoft.com/office/word/2010/wordprocessingShape" mc:Ignorable="w14 w15 wp14">
+<w:document xmlns:o="urn:schemas-microsoft-com:office:office" xmlns:r="http://schemas.openxmlformats.org/officeDocument/2006/relationships" xmlns:v="urn:schemas-microsoft-com:vml" xmlns:w="http://schemas.openxmlformats.org/wordprocessingml/2006/main" xmlns:w10="urn:schemas-microsoft-com:office:word" xmlns:wp="http://schemas.openxmlformats.org/drawingml/2006/wordprocessingDrawing" xmlns:wps="http://schemas.microsoft.com/office/word/2010/wordprocessingShape" xmlns:wpg="http://schemas.microsoft.com/office/word/2010/wordprocessingGroup" xmlns:mc="http://schemas.openxmlformats.org/markup-compatibility/2006" xmlns:wp14="http://schemas.microsoft.com/office/word/2010/wordprocessingDrawing" xmlns:w14="http://schemas.microsoft.com/office/word/2010/wordml" mc:Ignorable="w14 wp14">
   <w:body>
     <w:p>
       <w:pPr>
-        <w:ind w:left="5040"/>
-      </w:pPr>
-      <w:r>
-        <w:t>{</w:t>
-      </w:r>
-      <w:proofErr w:type="gramStart"/>
-      <w:r>
-        <w:t xml:space="preserve">{ </w:t>
-      </w:r>
-      <w:proofErr w:type="spellStart"/>
-      <w:r>
-        <w:t>letter</w:t>
-      </w:r>
-      <w:proofErr w:type="gramEnd"/>
-      <w:r>
-        <w:t>_date</w:t>
-      </w:r>
-      <w:proofErr w:type="spellEnd"/>
-      <w:r>
-        <w:t xml:space="preserve"> }}</w:t>
-      </w:r>
-    </w:p>
-    <w:p>
-      <w:r>
-        <w:t>{</w:t>
-      </w:r>
-      <w:proofErr w:type="gramStart"/>
-      <w:r>
-        <w:t xml:space="preserve">{ </w:t>
-      </w:r>
-      <w:proofErr w:type="spellStart"/>
-      <w:r>
-        <w:t>address</w:t>
-      </w:r>
-      <w:proofErr w:type="gramEnd"/>
-      <w:r>
-        <w:t>_block</w:t>
-      </w:r>
-      <w:proofErr w:type="spellEnd"/>
-      <w:r>
-        <w:t xml:space="preserve"> }}</w:t>
-      </w:r>
-    </w:p>
-    <w:p>
-      <w:r>
+        <w:pStyle w:val="Normal"/>
+        <w:ind w:left="5040" w:hanging="0"/>
+        <w:rPr/>
+      </w:pPr>
+      <w:r>
+        <w:rPr/>
+        <w:t>{{ today() }}</w:t>
+      </w:r>
+    </w:p>
+    <w:p>
+      <w:pPr>
+        <w:pStyle w:val="Normal"/>
+        <w:rPr/>
+      </w:pPr>
+      <w:r>
+        <w:rPr/>
+        <w:t>{{ adverse_party.address_block() }}</w:t>
+      </w:r>
+    </w:p>
+    <w:p>
+      <w:pPr>
+        <w:pStyle w:val="Normal"/>
+        <w:rPr/>
+      </w:pPr>
+      <w:r>
+        <w:rPr/>
         <w:t>To whom it may concern:</w:t>
       </w:r>
     </w:p>
     <w:p>
       <w:pPr>
+        <w:pStyle w:val="Normal"/>
         <w:ind w:firstLine="720"/>
-      </w:pPr>
-      <w:r>
-        <w:t>This letter relates to the critical issue of {</w:t>
-      </w:r>
-      <w:proofErr w:type="gramStart"/>
-      <w:r>
-        <w:t xml:space="preserve">{ </w:t>
-      </w:r>
-      <w:proofErr w:type="spellStart"/>
-      <w:r>
-        <w:t>subject</w:t>
-      </w:r>
-      <w:proofErr w:type="gramEnd"/>
-      <w:r>
-        <w:t>_matter</w:t>
-      </w:r>
-      <w:proofErr w:type="spellEnd"/>
-      <w:r>
-        <w:t xml:space="preserve"> }}.  Please cease and desist your officious intermeddling.</w:t>
-      </w:r>
-    </w:p>
-    <w:p>
-      <w:pPr>
+        <w:rPr/>
+      </w:pPr>
+      <w:r>
+        <w:rPr/>
+        <w:t>This letter relates to the critical issue of {{ subject_matter }}.  Please cease and desist your officious intermeddling.</w:t>
+      </w:r>
+    </w:p>
+    <w:p>
+      <w:pPr>
+        <w:pStyle w:val="Normal"/>
         <w:ind w:firstLine="720"/>
-      </w:pPr>
-      <w:r>
-        <w:t>If you have any questions, you can reach me at {</w:t>
-      </w:r>
-      <w:proofErr w:type="gramStart"/>
-      <w:r>
-        <w:t xml:space="preserve">{ </w:t>
-      </w:r>
-      <w:proofErr w:type="spellStart"/>
-      <w:r>
-        <w:t>phone</w:t>
-      </w:r>
-      <w:proofErr w:type="gramEnd"/>
-      <w:r>
-        <w:t>_number</w:t>
-      </w:r>
-      <w:proofErr w:type="spellEnd"/>
-      <w:r>
-        <w:t xml:space="preserve"> }}.</w:t>
-      </w:r>
-    </w:p>
-    <w:p>
-      <w:pPr>
-        <w:ind w:left="5040"/>
-      </w:pPr>
-      <w:r>
+        <w:rPr/>
+      </w:pPr>
+      <w:r>
+        <w:rPr/>
+        <w:t>If you have any questions, you can reach me at {{ phone_number }}.</w:t>
+      </w:r>
+    </w:p>
+    <w:p>
+      <w:pPr>
+        <w:pStyle w:val="Normal"/>
+        <w:ind w:left="5040" w:hanging="0"/>
+        <w:rPr/>
+      </w:pPr>
+      <w:r>
+        <w:rPr/>
         <w:t>Sincerely,</w:t>
       </w:r>
     </w:p>
     <w:p>
       <w:pPr>
-        <w:ind w:left="5040"/>
-      </w:pPr>
-      <w:r>
-        <w:t>{</w:t>
-      </w:r>
-      <w:proofErr w:type="gramStart"/>
-      <w:r>
-        <w:t>{ signature</w:t>
-      </w:r>
-      <w:proofErr w:type="gramEnd"/>
-      <w:r>
-        <w:t xml:space="preserve"> }}</w:t>
-      </w:r>
-    </w:p>
-    <w:p>
-      <w:pPr>
-        <w:ind w:left="5040"/>
-      </w:pPr>
-      <w:r>
-        <w:t xml:space="preserve">{{ </w:t>
-      </w:r>
-      <w:proofErr w:type="spellStart"/>
-      <w:r>
-        <w:t>full_name</w:t>
-      </w:r>
-      <w:proofErr w:type="spellEnd"/>
-      <w:r>
-        <w:t xml:space="preserve"> }}</w:t>
+        <w:pStyle w:val="Normal"/>
+        <w:ind w:left="5040" w:hanging="0"/>
+        <w:rPr/>
+      </w:pPr>
+      <w:r>
+        <w:rPr/>
+        <w:t>{{ user.signature }}</w:t>
+      </w:r>
+    </w:p>
+    <w:p>
+      <w:pPr>
+        <w:pStyle w:val="Normal"/>
+        <w:spacing w:before="0" w:after="160"/>
+        <w:ind w:left="5040" w:hanging="0"/>
+        <w:rPr/>
+      </w:pPr>
+      <w:r>
+        <w:rPr/>
+        <w:t>{{ user }}</w:t>
+      </w:r>
+    </w:p>
+    <w:p>
+      <w:pPr>
+        <w:pStyle w:val="Normal"/>
+        <w:spacing w:before="0" w:after="160"/>
+        <w:ind w:left="5040" w:hanging="0"/>
+        <w:rPr/>
+      </w:pPr>
+      <w:r>
+        <w:rPr/>
+      </w:r>
+    </w:p>
+    <w:p>
+      <w:pPr>
+        <w:pStyle w:val="Normal"/>
+        <w:spacing w:before="0" w:after="160"/>
+        <w:ind w:left="5040" w:hanging="0"/>
+        <w:rPr/>
+      </w:pPr>
+      <w:r>
+        <w:rPr/>
+      </w:r>
+    </w:p>
+    <w:p>
+      <w:pPr>
+        <w:pStyle w:val="Normal"/>
+        <w:spacing w:before="0" w:after="160"/>
+        <w:ind w:left="5040" w:hanging="0"/>
+        <w:rPr/>
+      </w:pPr>
+      <w:r>
+        <w:rPr/>
+      </w:r>
+    </w:p>
+    <w:p>
+      <w:pPr>
+        <w:pStyle w:val="Normal"/>
+        <w:spacing w:before="0" w:after="160"/>
+        <w:ind w:left="5040" w:hanging="0"/>
+        <w:rPr/>
+      </w:pPr>
+      <w:r>
+        <w:rPr/>
       </w:r>
     </w:p>
     <w:sectPr>
-      <w:headerReference w:type="even" r:id="rId6"/>
-      <w:headerReference w:type="default" r:id="rId7"/>
-      <w:footerReference w:type="even" r:id="rId8"/>
-      <w:footerReference w:type="default" r:id="rId9"/>
-      <w:headerReference w:type="first" r:id="rId10"/>
-      <w:footerReference w:type="first" r:id="rId11"/>
+      <w:headerReference w:type="default" r:id="rId2"/>
+      <w:footerReference w:type="default" r:id="rId3"/>
+      <w:type w:val="nextPage"/>
       <w:pgSz w:w="12240" w:h="15840"/>
-      <w:pgMar w:top="1440" w:right="1440" w:bottom="1440" w:left="1440" w:header="720" w:footer="720" w:gutter="0"/>
-      <w:cols w:space="720"/>
-      <w:docGrid w:linePitch="360"/>
+      <w:pgMar w:left="1440" w:right="1440" w:header="720" w:top="1440" w:footer="720" w:bottom="1440" w:gutter="0"/>
+      <w:pgNumType w:fmt="decimal"/>
+      <w:formProt w:val="false"/>
+      <w:textDirection w:val="lrTb"/>
+      <w:docGrid w:type="default" w:linePitch="360" w:charSpace="4294965247"/>
     </w:sectPr>
   </w:body>
 </w:document>
 </file>
 
-<file path=word/endnotes.xml><?xml version="1.0" encoding="utf-8"?>
-<w:endnotes xmlns:wpc="http://schemas.microsoft.com/office/word/2010/wordprocessingCanvas" xmlns:mc="http://schemas.openxmlformats.org/markup-compatibility/2006" xmlns:o="urn:schemas-microsoft-com:office:office" xmlns:r="http://schemas.openxmlformats.org/officeDocument/2006/relationships" xmlns:m="http://schemas.openxmlformats.org/officeDocument/2006/math" xmlns:v="urn:schemas-microsoft-com:vml" xmlns:wp14="http://schemas.microsoft.com/office/word/2010/wordprocessingDrawing" xmlns:wp="http://schemas.openxmlformats.org/drawingml/2006/wordprocessingDrawing" xmlns:w10="urn:schemas-microsoft-com:office:word" xmlns:w="http://schemas.openxmlformats.org/wordprocessingml/2006/main" xmlns:w14="http://schemas.microsoft.com/office/word/2010/wordml" xmlns:w15="http://schemas.microsoft.com/office/word/2012/wordml" xmlns:wpg="http://schemas.microsoft.com/office/word/2010/wordprocessingGroup" xmlns:wpi="http://schemas.microsoft.com/office/word/2010/wordprocessingInk" xmlns:wne="http://schemas.microsoft.com/office/word/2006/wordml" xmlns:wps="http://schemas.microsoft.com/office/word/2010/wordprocessingShape" mc:Ignorable="w14 w15 wp14">
-  <w:endnote w:type="separator" w:id="-1">
-    <w:p>
-      <w:pPr>
-        <w:spacing w:after="0" w:line="240" w:lineRule="auto"/>
-      </w:pPr>
-      <w:r>
-        <w:separator/>
-      </w:r>
-    </w:p>
-  </w:endnote>
-  <w:endnote w:type="continuationSeparator" w:id="0">
-    <w:p>
-      <w:pPr>
-        <w:spacing w:after="0" w:line="240" w:lineRule="auto"/>
-      </w:pPr>
-      <w:r>
-        <w:continuationSeparator/>
-      </w:r>
-    </w:p>
-  </w:endnote>
-</w:endnotes>
-</file>
-
 <file path=word/footer1.xml><?xml version="1.0" encoding="utf-8"?>
-<w:ftr xmlns:wpc="http://schemas.microsoft.com/office/word/2010/wordprocessingCanvas" xmlns:mc="http://schemas.openxmlformats.org/markup-compatibility/2006" xmlns:o="urn:schemas-microsoft-com:office:office" xmlns:r="http://schemas.openxmlformats.org/officeDocument/2006/relationships" xmlns:m="http://schemas.openxmlformats.org/officeDocument/2006/math" xmlns:v="urn:schemas-microsoft-com:vml" xmlns:wp14="http://schemas.microsoft.com/office/word/2010/wordprocessingDrawing" xmlns:wp="http://schemas.openxmlformats.org/drawingml/2006/wordprocessingDrawing" xmlns:w10="urn:schemas-microsoft-com:office:word" xmlns:w="http://schemas.openxmlformats.org/wordprocessingml/2006/main" xmlns:w14="http://schemas.microsoft.com/office/word/2010/wordml" xmlns:w15="http://schemas.microsoft.com/office/word/2012/wordml" xmlns:wpg="http://schemas.microsoft.com/office/word/2010/wordprocessingGroup" xmlns:wpi="http://schemas.microsoft.com/office/word/2010/wordprocessingInk" xmlns:wne="http://schemas.microsoft.com/office/word/2006/wordml" xmlns:wps="http://schemas.microsoft.com/office/word/2010/wordprocessingShape" mc:Ignorable="w14 w15 wp14">
+<w:ftr xmlns:o="urn:schemas-microsoft-com:office:office" xmlns:r="http://schemas.openxmlformats.org/officeDocument/2006/relationships" xmlns:v="urn:schemas-microsoft-com:vml" xmlns:w="http://schemas.openxmlformats.org/wordprocessingml/2006/main" xmlns:w10="urn:schemas-microsoft-com:office:word" xmlns:wp="http://schemas.openxmlformats.org/drawingml/2006/wordprocessingDrawing" xmlns:wps="http://schemas.microsoft.com/office/word/2010/wordprocessingShape" xmlns:wpg="http://schemas.microsoft.com/office/word/2010/wordprocessingGroup" xmlns:mc="http://schemas.openxmlformats.org/markup-compatibility/2006" xmlns:wp14="http://schemas.microsoft.com/office/word/2010/wordprocessingDrawing" xmlns:w14="http://schemas.microsoft.com/office/word/2010/wordml" mc:Ignorable="w14 wp14">
   <w:p>
     <w:pPr>
       <w:pStyle w:val="Footer"/>
-    </w:pPr>
+      <w:rPr/>
+    </w:pPr>
+    <w:r>
+      <w:rPr/>
+    </w:r>
   </w:p>
 </w:ftr>
 </file>
 
-<file path=word/footer2.xml><?xml version="1.0" encoding="utf-8"?>
-<w:ftr xmlns:wpc="http://schemas.microsoft.com/office/word/2010/wordprocessingCanvas" xmlns:mc="http://schemas.openxmlformats.org/markup-compatibility/2006" xmlns:o="urn:schemas-microsoft-com:office:office" xmlns:r="http://schemas.openxmlformats.org/officeDocument/2006/relationships" xmlns:m="http://schemas.openxmlformats.org/officeDocument/2006/math" xmlns:v="urn:schemas-microsoft-com:vml" xmlns:wp14="http://schemas.microsoft.com/office/word/2010/wordprocessingDrawing" xmlns:wp="http://schemas.openxmlformats.org/drawingml/2006/wordprocessingDrawing" xmlns:w10="urn:schemas-microsoft-com:office:word" xmlns:w="http://schemas.openxmlformats.org/wordprocessingml/2006/main" xmlns:w14="http://schemas.microsoft.com/office/word/2010/wordml" xmlns:w15="http://schemas.microsoft.com/office/word/2012/wordml" xmlns:wpg="http://schemas.microsoft.com/office/word/2010/wordprocessingGroup" xmlns:wpi="http://schemas.microsoft.com/office/word/2010/wordprocessingInk" xmlns:wne="http://schemas.microsoft.com/office/word/2006/wordml" xmlns:wps="http://schemas.microsoft.com/office/word/2010/wordprocessingShape" mc:Ignorable="w14 w15 wp14">
+<file path=word/header1.xml><?xml version="1.0" encoding="utf-8"?>
+<w:hdr xmlns:o="urn:schemas-microsoft-com:office:office" xmlns:r="http://schemas.openxmlformats.org/officeDocument/2006/relationships" xmlns:v="urn:schemas-microsoft-com:vml" xmlns:w="http://schemas.openxmlformats.org/wordprocessingml/2006/main" xmlns:w10="urn:schemas-microsoft-com:office:word" xmlns:wp="http://schemas.openxmlformats.org/drawingml/2006/wordprocessingDrawing" xmlns:wps="http://schemas.microsoft.com/office/word/2010/wordprocessingShape" xmlns:wpg="http://schemas.microsoft.com/office/word/2010/wordprocessingGroup" xmlns:mc="http://schemas.openxmlformats.org/markup-compatibility/2006" xmlns:wp14="http://schemas.microsoft.com/office/word/2010/wordprocessingDrawing" xmlns:w14="http://schemas.microsoft.com/office/word/2010/wordml" mc:Ignorable="w14 wp14">
   <w:p>
     <w:pPr>
-      <w:pStyle w:val="Footer"/>
-    </w:pPr>
-  </w:p>
-</w:ftr>
-</file>
-
-<file path=word/footer3.xml><?xml version="1.0" encoding="utf-8"?>
-<w:ftr xmlns:wpc="http://schemas.microsoft.com/office/word/2010/wordprocessingCanvas" xmlns:mc="http://schemas.openxmlformats.org/markup-compatibility/2006" xmlns:o="urn:schemas-microsoft-com:office:office" xmlns:r="http://schemas.openxmlformats.org/officeDocument/2006/relationships" xmlns:m="http://schemas.openxmlformats.org/officeDocument/2006/math" xmlns:v="urn:schemas-microsoft-com:vml" xmlns:wp14="http://schemas.microsoft.com/office/word/2010/wordprocessingDrawing" xmlns:wp="http://schemas.openxmlformats.org/drawingml/2006/wordprocessingDrawing" xmlns:w10="urn:schemas-microsoft-com:office:word" xmlns:w="http://schemas.openxmlformats.org/wordprocessingml/2006/main" xmlns:w14="http://schemas.microsoft.com/office/word/2010/wordml" xmlns:w15="http://schemas.microsoft.com/office/word/2012/wordml" xmlns:wpg="http://schemas.microsoft.com/office/word/2010/wordprocessingGroup" xmlns:wpi="http://schemas.microsoft.com/office/word/2010/wordprocessingInk" xmlns:wne="http://schemas.microsoft.com/office/word/2006/wordml" xmlns:wps="http://schemas.microsoft.com/office/word/2010/wordprocessingShape" mc:Ignorable="w14 w15 wp14">
-  <w:p>
-    <w:pPr>
-      <w:pStyle w:val="Footer"/>
-    </w:pPr>
-  </w:p>
-</w:ftr>
-</file>
-
-<file path=word/footnotes.xml><?xml version="1.0" encoding="utf-8"?>
-<w:footnotes xmlns:wpc="http://schemas.microsoft.com/office/word/2010/wordprocessingCanvas" xmlns:mc="http://schemas.openxmlformats.org/markup-compatibility/2006" xmlns:o="urn:schemas-microsoft-com:office:office" xmlns:r="http://schemas.openxmlformats.org/officeDocument/2006/relationships" xmlns:m="http://schemas.openxmlformats.org/officeDocument/2006/math" xmlns:v="urn:schemas-microsoft-com:vml" xmlns:wp14="http://schemas.microsoft.com/office/word/2010/wordprocessingDrawing" xmlns:wp="http://schemas.openxmlformats.org/drawingml/2006/wordprocessingDrawing" xmlns:w10="urn:schemas-microsoft-com:office:word" xmlns:w="http://schemas.openxmlformats.org/wordprocessingml/2006/main" xmlns:w14="http://schemas.microsoft.com/office/word/2010/wordml" xmlns:w15="http://schemas.microsoft.com/office/word/2012/wordml" xmlns:wpg="http://schemas.microsoft.com/office/word/2010/wordprocessingGroup" xmlns:wpi="http://schemas.microsoft.com/office/word/2010/wordprocessingInk" xmlns:wne="http://schemas.microsoft.com/office/word/2006/wordml" xmlns:wps="http://schemas.microsoft.com/office/word/2010/wordprocessingShape" mc:Ignorable="w14 w15 wp14">
-  <w:footnote w:type="separator" w:id="-1">
-    <w:p>
-      <w:pPr>
-        <w:spacing w:after="0" w:line="240" w:lineRule="auto"/>
-      </w:pPr>
-      <w:r>
-        <w:separator/>
-      </w:r>
-    </w:p>
-  </w:footnote>
-  <w:footnote w:type="continuationSeparator" w:id="0">
-    <w:p>
-      <w:pPr>
-        <w:spacing w:after="0" w:line="240" w:lineRule="auto"/>
-      </w:pPr>
-      <w:r>
-        <w:continuationSeparator/>
-      </w:r>
-    </w:p>
-  </w:footnote>
-</w:footnotes>
-</file>
-
-<file path=word/header1.xml><?xml version="1.0" encoding="utf-8"?>
-<w:hdr xmlns:wpc="http://schemas.microsoft.com/office/word/2010/wordprocessingCanvas" xmlns:mc="http://schemas.openxmlformats.org/markup-compatibility/2006" xmlns:o="urn:schemas-microsoft-com:office:office" xmlns:r="http://schemas.openxmlformats.org/officeDocument/2006/relationships" xmlns:m="http://schemas.openxmlformats.org/officeDocument/2006/math" xmlns:v="urn:schemas-microsoft-com:vml" xmlns:wp14="http://schemas.microsoft.com/office/word/2010/wordprocessingDrawing" xmlns:wp="http://schemas.openxmlformats.org/drawingml/2006/wordprocessingDrawing" xmlns:w10="urn:schemas-microsoft-com:office:word" xmlns:w="http://schemas.openxmlformats.org/wordprocessingml/2006/main" xmlns:w14="http://schemas.microsoft.com/office/word/2010/wordml" xmlns:w15="http://schemas.microsoft.com/office/word/2012/wordml" xmlns:wpg="http://schemas.microsoft.com/office/word/2010/wordprocessingGroup" xmlns:wpi="http://schemas.microsoft.com/office/word/2010/wordprocessingInk" xmlns:wne="http://schemas.microsoft.com/office/word/2006/wordml" xmlns:wps="http://schemas.microsoft.com/office/word/2010/wordprocessingShape" mc:Ignorable="w14 w15 wp14">
-  <w:p>
-    <w:pPr>
       <w:pStyle w:val="Header"/>
-    </w:pPr>
-  </w:p>
-</w:hdr>
-</file>
-
-<file path=word/header2.xml><?xml version="1.0" encoding="utf-8"?>
-<w:hdr xmlns:wpc="http://schemas.microsoft.com/office/word/2010/wordprocessingCanvas" xmlns:mc="http://schemas.openxmlformats.org/markup-compatibility/2006" xmlns:o="urn:schemas-microsoft-com:office:office" xmlns:r="http://schemas.openxmlformats.org/officeDocument/2006/relationships" xmlns:m="http://schemas.openxmlformats.org/officeDocument/2006/math" xmlns:v="urn:schemas-microsoft-com:vml" xmlns:wp14="http://schemas.microsoft.com/office/word/2010/wordprocessingDrawing" xmlns:wp="http://schemas.openxmlformats.org/drawingml/2006/wordprocessingDrawing" xmlns:w10="urn:schemas-microsoft-com:office:word" xmlns:w="http://schemas.openxmlformats.org/wordprocessingml/2006/main" xmlns:w14="http://schemas.microsoft.com/office/word/2010/wordml" xmlns:w15="http://schemas.microsoft.com/office/word/2012/wordml" xmlns:wpg="http://schemas.microsoft.com/office/word/2010/wordprocessingGroup" xmlns:wpi="http://schemas.microsoft.com/office/word/2010/wordprocessingInk" xmlns:wne="http://schemas.microsoft.com/office/word/2006/wordml" xmlns:wps="http://schemas.microsoft.com/office/word/2010/wordprocessingShape" mc:Ignorable="w14 w15 wp14">
-  <w:p>
-    <w:pPr>
-      <w:pStyle w:val="Header"/>
-      <w:ind w:left="540"/>
+      <w:ind w:left="540" w:hanging="0"/>
       <w:rPr>
         <w:sz w:val="28"/>
         <w:szCs w:val="28"/>
       </w:rPr>
     </w:pPr>
     <w:r>
-      <w:rPr>
-        <w:noProof/>
-        <w:sz w:val="28"/>
-        <w:szCs w:val="28"/>
-      </w:rPr>
       <w:drawing>
-        <wp:anchor distT="0" distB="0" distL="114300" distR="114300" simplePos="0" relativeHeight="251658240" behindDoc="0" locked="0" layoutInCell="1" allowOverlap="1">
+        <wp:anchor behindDoc="1" distT="0" distB="0" distL="114300" distR="114300" simplePos="0" locked="0" layoutInCell="1" allowOverlap="1" relativeHeight="2">
           <wp:simplePos x="0" y="0"/>
           <wp:positionH relativeFrom="column">
-            <wp:posOffset>-353683</wp:posOffset>
+            <wp:posOffset>-353695</wp:posOffset>
           </wp:positionH>
           <wp:positionV relativeFrom="paragraph">
-            <wp:posOffset>8627</wp:posOffset>
+            <wp:posOffset>8890</wp:posOffset>
           </wp:positionV>
-          <wp:extent cx="419228" cy="672860"/>
+          <wp:extent cx="419100" cy="673100"/>
           <wp:effectExtent l="0" t="0" r="0" b="0"/>
           <wp:wrapSquare wrapText="bothSides"/>
-          <wp:docPr id="1" name="Picture 1"/>
+          <wp:docPr id="1" name="Picture 1" descr=""/>
           <wp:cNvGraphicFramePr>
             <a:graphicFrameLocks xmlns:a="http://schemas.openxmlformats.org/drawingml/2006/main" noChangeAspect="1"/>
           </wp:cNvGraphicFramePr>
@@ -283,25 +194,21 @@
             <a:graphicData uri="http://schemas.openxmlformats.org/drawingml/2006/picture">
               <pic:pic xmlns:pic="http://schemas.openxmlformats.org/drawingml/2006/picture">
                 <pic:nvPicPr>
-                  <pic:cNvPr id="1" name="bluediamond.png"/>
-                  <pic:cNvPicPr/>
+                  <pic:cNvPr id="1" name="Picture 1" descr=""/>
+                  <pic:cNvPicPr>
+                    <a:picLocks noChangeAspect="1" noChangeArrowheads="1"/>
+                  </pic:cNvPicPr>
                 </pic:nvPicPr>
                 <pic:blipFill>
-                  <a:blip r:embed="rId1" cstate="print">
-                    <a:extLst>
-                      <a:ext uri="{28A0092B-C50C-407E-A947-70E740481C1C}">
-                        <a14:useLocalDpi xmlns:a14="http://schemas.microsoft.com/office/drawing/2010/main" val="0"/>
-                      </a:ext>
-                    </a:extLst>
-                  </a:blip>
+                  <a:blip r:embed="rId1"/>
                   <a:stretch>
                     <a:fillRect/>
                   </a:stretch>
                 </pic:blipFill>
-                <pic:spPr>
+                <pic:spPr bwMode="auto">
                   <a:xfrm>
                     <a:off x="0" y="0"/>
-                    <a:ext cx="419228" cy="672860"/>
+                    <a:ext cx="419100" cy="673100"/>
                   </a:xfrm>
                   <a:prstGeom prst="rect">
                     <a:avLst/>
@@ -310,12 +217,6 @@
               </pic:pic>
             </a:graphicData>
           </a:graphic>
-          <wp14:sizeRelH relativeFrom="page">
-            <wp14:pctWidth>0</wp14:pctWidth>
-          </wp14:sizeRelH>
-          <wp14:sizeRelV relativeFrom="page">
-            <wp14:pctHeight>0</wp14:pctHeight>
-          </wp14:sizeRelV>
         </wp:anchor>
       </w:drawing>
     </w:r>
@@ -324,7 +225,14 @@
         <w:sz w:val="28"/>
         <w:szCs w:val="28"/>
       </w:rPr>
-      <w:t>Example, Incorpor</w:t>
+      <w:t>E</w:t>
+    </w:r>
+    <w:r>
+      <w:rPr>
+        <w:sz w:val="28"/>
+        <w:szCs w:val="28"/>
+      </w:rPr>
+      <w:t>xample, Incorpor</w:t>
     </w:r>
     <w:bookmarkStart w:id="0" w:name="_GoBack"/>
     <w:bookmarkEnd w:id="0"/>
@@ -339,72 +247,71 @@
   <w:p>
     <w:pPr>
       <w:pStyle w:val="Header"/>
-      <w:ind w:left="540"/>
+      <w:ind w:left="540" w:hanging="0"/>
+      <w:rPr/>
     </w:pPr>
     <w:r>
+      <w:rPr/>
       <w:t>123 Main Street</w:t>
     </w:r>
   </w:p>
   <w:p>
     <w:pPr>
       <w:pStyle w:val="Header"/>
-      <w:ind w:left="540"/>
+      <w:ind w:left="540" w:hanging="0"/>
+      <w:rPr/>
     </w:pPr>
     <w:r>
+      <w:rPr/>
       <w:t>Springfield, CA 90263</w:t>
     </w:r>
   </w:p>
   <w:p>
     <w:pPr>
       <w:pStyle w:val="Header"/>
-    </w:pPr>
+      <w:rPr/>
+    </w:pPr>
+    <w:r>
+      <w:rPr/>
+    </w:r>
   </w:p>
   <w:p>
     <w:pPr>
       <w:pStyle w:val="Header"/>
-    </w:pPr>
-  </w:p>
-</w:hdr>
-</file>
-
-<file path=word/header3.xml><?xml version="1.0" encoding="utf-8"?>
-<w:hdr xmlns:wpc="http://schemas.microsoft.com/office/word/2010/wordprocessingCanvas" xmlns:mc="http://schemas.openxmlformats.org/markup-compatibility/2006" xmlns:o="urn:schemas-microsoft-com:office:office" xmlns:r="http://schemas.openxmlformats.org/officeDocument/2006/relationships" xmlns:m="http://schemas.openxmlformats.org/officeDocument/2006/math" xmlns:v="urn:schemas-microsoft-com:vml" xmlns:wp14="http://schemas.microsoft.com/office/word/2010/wordprocessingDrawing" xmlns:wp="http://schemas.openxmlformats.org/drawingml/2006/wordprocessingDrawing" xmlns:w10="urn:schemas-microsoft-com:office:word" xmlns:w="http://schemas.openxmlformats.org/wordprocessingml/2006/main" xmlns:w14="http://schemas.microsoft.com/office/word/2010/wordml" xmlns:w15="http://schemas.microsoft.com/office/word/2012/wordml" xmlns:wpg="http://schemas.microsoft.com/office/word/2010/wordprocessingGroup" xmlns:wpi="http://schemas.microsoft.com/office/word/2010/wordprocessingInk" xmlns:wne="http://schemas.microsoft.com/office/word/2006/wordml" xmlns:wps="http://schemas.microsoft.com/office/word/2010/wordprocessingShape" mc:Ignorable="w14 w15 wp14">
-  <w:p>
-    <w:pPr>
-      <w:pStyle w:val="Header"/>
-    </w:pPr>
+      <w:rPr/>
+    </w:pPr>
+    <w:r>
+      <w:rPr/>
+    </w:r>
   </w:p>
 </w:hdr>
 </file>
 
 <file path=word/styles.xml><?xml version="1.0" encoding="utf-8"?>
-<w:styles xmlns:mc="http://schemas.openxmlformats.org/markup-compatibility/2006" xmlns:r="http://schemas.openxmlformats.org/officeDocument/2006/relationships" xmlns:w="http://schemas.openxmlformats.org/wordprocessingml/2006/main" xmlns:w14="http://schemas.microsoft.com/office/word/2010/wordml" xmlns:w15="http://schemas.microsoft.com/office/word/2012/wordml" mc:Ignorable="w14 w15">
+<w:styles xmlns:w="http://schemas.openxmlformats.org/wordprocessingml/2006/main" xmlns:w14="http://schemas.microsoft.com/office/word/2010/wordml" xmlns:mc="http://schemas.openxmlformats.org/markup-compatibility/2006" mc:Ignorable="w14">
   <w:docDefaults>
     <w:rPrDefault>
       <w:rPr>
-        <w:rFonts w:asciiTheme="minorHAnsi" w:eastAsiaTheme="minorHAnsi" w:hAnsiTheme="minorHAnsi" w:cstheme="minorBidi"/>
-        <w:sz w:val="22"/>
+        <w:rFonts w:ascii="Calibri" w:hAnsi="Calibri" w:eastAsia="Calibri" w:cs="" w:asciiTheme="minorHAnsi" w:cstheme="minorBidi" w:eastAsiaTheme="minorHAnsi" w:hAnsiTheme="minorHAnsi"/>
         <w:szCs w:val="22"/>
         <w:lang w:val="en-US" w:eastAsia="en-US" w:bidi="ar-SA"/>
       </w:rPr>
     </w:rPrDefault>
     <w:pPrDefault>
-      <w:pPr>
-        <w:spacing w:after="160" w:line="259" w:lineRule="auto"/>
-      </w:pPr>
+      <w:pPr/>
     </w:pPrDefault>
   </w:docDefaults>
   <w:latentStyles w:defLockedState="0" w:defUIPriority="99" w:defSemiHidden="0" w:defUnhideWhenUsed="0" w:defQFormat="0" w:count="371">
     <w:lsdException w:name="Normal" w:uiPriority="0" w:qFormat="1"/>
     <w:lsdException w:name="heading 1" w:uiPriority="9" w:qFormat="1"/>
-    <w:lsdException w:name="heading 2" w:semiHidden="1" w:uiPriority="9" w:unhideWhenUsed="1" w:qFormat="1"/>
-    <w:lsdException w:name="heading 3" w:semiHidden="1" w:uiPriority="9" w:unhideWhenUsed="1" w:qFormat="1"/>
-    <w:lsdException w:name="heading 4" w:semiHidden="1" w:uiPriority="9" w:unhideWhenUsed="1" w:qFormat="1"/>
-    <w:lsdException w:name="heading 5" w:semiHidden="1" w:uiPriority="9" w:unhideWhenUsed="1" w:qFormat="1"/>
-    <w:lsdException w:name="heading 6" w:semiHidden="1" w:uiPriority="9" w:unhideWhenUsed="1" w:qFormat="1"/>
-    <w:lsdException w:name="heading 7" w:semiHidden="1" w:uiPriority="9" w:unhideWhenUsed="1" w:qFormat="1"/>
-    <w:lsdException w:name="heading 8" w:semiHidden="1" w:uiPriority="9" w:unhideWhenUsed="1" w:qFormat="1"/>
-    <w:lsdException w:name="heading 9" w:semiHidden="1" w:uiPriority="9" w:unhideWhenUsed="1" w:qFormat="1"/>
+    <w:lsdException w:name="heading 2" w:uiPriority="9" w:semiHidden="1" w:unhideWhenUsed="1" w:qFormat="1"/>
+    <w:lsdException w:name="heading 3" w:uiPriority="9" w:semiHidden="1" w:unhideWhenUsed="1" w:qFormat="1"/>
+    <w:lsdException w:name="heading 4" w:uiPriority="9" w:semiHidden="1" w:unhideWhenUsed="1" w:qFormat="1"/>
+    <w:lsdException w:name="heading 5" w:uiPriority="9" w:semiHidden="1" w:unhideWhenUsed="1" w:qFormat="1"/>
+    <w:lsdException w:name="heading 6" w:uiPriority="9" w:semiHidden="1" w:unhideWhenUsed="1" w:qFormat="1"/>
+    <w:lsdException w:name="heading 7" w:uiPriority="9" w:semiHidden="1" w:unhideWhenUsed="1" w:qFormat="1"/>
+    <w:lsdException w:name="heading 8" w:uiPriority="9" w:semiHidden="1" w:unhideWhenUsed="1" w:qFormat="1"/>
+    <w:lsdException w:name="heading 9" w:uiPriority="9" w:semiHidden="1" w:unhideWhenUsed="1" w:qFormat="1"/>
     <w:lsdException w:name="index 1" w:semiHidden="1" w:unhideWhenUsed="1"/>
     <w:lsdException w:name="index 2" w:semiHidden="1" w:unhideWhenUsed="1"/>
     <w:lsdException w:name="index 3" w:semiHidden="1" w:unhideWhenUsed="1"/>
@@ -414,22 +321,22 @@
     <w:lsdException w:name="index 7" w:semiHidden="1" w:unhideWhenUsed="1"/>
     <w:lsdException w:name="index 8" w:semiHidden="1" w:unhideWhenUsed="1"/>
     <w:lsdException w:name="index 9" w:semiHidden="1" w:unhideWhenUsed="1"/>
-    <w:lsdException w:name="toc 1" w:semiHidden="1" w:uiPriority="39" w:unhideWhenUsed="1"/>
-    <w:lsdException w:name="toc 2" w:semiHidden="1" w:uiPriority="39" w:unhideWhenUsed="1"/>
-    <w:lsdException w:name="toc 3" w:semiHidden="1" w:uiPriority="39" w:unhideWhenUsed="1"/>
-    <w:lsdException w:name="toc 4" w:semiHidden="1" w:uiPriority="39" w:unhideWhenUsed="1"/>
-    <w:lsdException w:name="toc 5" w:semiHidden="1" w:uiPriority="39" w:unhideWhenUsed="1"/>
-    <w:lsdException w:name="toc 6" w:semiHidden="1" w:uiPriority="39" w:unhideWhenUsed="1"/>
-    <w:lsdException w:name="toc 7" w:semiHidden="1" w:uiPriority="39" w:unhideWhenUsed="1"/>
-    <w:lsdException w:name="toc 8" w:semiHidden="1" w:uiPriority="39" w:unhideWhenUsed="1"/>
-    <w:lsdException w:name="toc 9" w:semiHidden="1" w:uiPriority="39" w:unhideWhenUsed="1"/>
+    <w:lsdException w:name="toc 1" w:uiPriority="39" w:semiHidden="1" w:unhideWhenUsed="1"/>
+    <w:lsdException w:name="toc 2" w:uiPriority="39" w:semiHidden="1" w:unhideWhenUsed="1"/>
+    <w:lsdException w:name="toc 3" w:uiPriority="39" w:semiHidden="1" w:unhideWhenUsed="1"/>
+    <w:lsdException w:name="toc 4" w:uiPriority="39" w:semiHidden="1" w:unhideWhenUsed="1"/>
+    <w:lsdException w:name="toc 5" w:uiPriority="39" w:semiHidden="1" w:unhideWhenUsed="1"/>
+    <w:lsdException w:name="toc 6" w:uiPriority="39" w:semiHidden="1" w:unhideWhenUsed="1"/>
+    <w:lsdException w:name="toc 7" w:uiPriority="39" w:semiHidden="1" w:unhideWhenUsed="1"/>
+    <w:lsdException w:name="toc 8" w:uiPriority="39" w:semiHidden="1" w:unhideWhenUsed="1"/>
+    <w:lsdException w:name="toc 9" w:uiPriority="39" w:semiHidden="1" w:unhideWhenUsed="1"/>
     <w:lsdException w:name="Normal Indent" w:semiHidden="1" w:unhideWhenUsed="1"/>
     <w:lsdException w:name="footnote text" w:semiHidden="1" w:unhideWhenUsed="1"/>
     <w:lsdException w:name="annotation text" w:semiHidden="1" w:unhideWhenUsed="1"/>
     <w:lsdException w:name="header" w:semiHidden="1" w:unhideWhenUsed="1"/>
     <w:lsdException w:name="footer" w:semiHidden="1" w:unhideWhenUsed="1"/>
     <w:lsdException w:name="index heading" w:semiHidden="1" w:unhideWhenUsed="1"/>
-    <w:lsdException w:name="caption" w:semiHidden="1" w:uiPriority="35" w:unhideWhenUsed="1" w:qFormat="1"/>
+    <w:lsdException w:name="caption" w:uiPriority="35" w:semiHidden="1" w:unhideWhenUsed="1" w:qFormat="1"/>
     <w:lsdException w:name="table of figures" w:semiHidden="1" w:unhideWhenUsed="1"/>
     <w:lsdException w:name="envelope address" w:semiHidden="1" w:unhideWhenUsed="1"/>
     <w:lsdException w:name="envelope return" w:semiHidden="1" w:unhideWhenUsed="1"/>
@@ -460,7 +367,7 @@
     <w:lsdException w:name="Title" w:uiPriority="10" w:qFormat="1"/>
     <w:lsdException w:name="Closing" w:semiHidden="1" w:unhideWhenUsed="1"/>
     <w:lsdException w:name="Signature" w:semiHidden="1" w:unhideWhenUsed="1"/>
-    <w:lsdException w:name="Default Paragraph Font" w:semiHidden="1" w:uiPriority="1" w:unhideWhenUsed="1"/>
+    <w:lsdException w:name="Default Paragraph Font" w:uiPriority="1" w:semiHidden="1" w:unhideWhenUsed="1"/>
     <w:lsdException w:name="Body Text" w:semiHidden="1" w:unhideWhenUsed="1"/>
     <w:lsdException w:name="Body Text Indent" w:semiHidden="1" w:unhideWhenUsed="1"/>
     <w:lsdException w:name="List Continue" w:semiHidden="1" w:unhideWhenUsed="1"/>
@@ -660,8 +567,8 @@
     <w:lsdException w:name="Subtle Reference" w:uiPriority="31" w:qFormat="1"/>
     <w:lsdException w:name="Intense Reference" w:uiPriority="32" w:qFormat="1"/>
     <w:lsdException w:name="Book Title" w:uiPriority="33" w:qFormat="1"/>
-    <w:lsdException w:name="Bibliography" w:semiHidden="1" w:uiPriority="37" w:unhideWhenUsed="1"/>
-    <w:lsdException w:name="TOC Heading" w:semiHidden="1" w:uiPriority="39" w:unhideWhenUsed="1" w:qFormat="1"/>
+    <w:lsdException w:name="Bibliography" w:uiPriority="37" w:semiHidden="1" w:unhideWhenUsed="1"/>
+    <w:lsdException w:name="TOC Heading" w:uiPriority="39" w:semiHidden="1" w:unhideWhenUsed="1" w:qFormat="1"/>
     <w:lsdException w:name="Plain Table 1" w:uiPriority="41"/>
     <w:lsdException w:name="Plain Table 2" w:uiPriority="42"/>
     <w:lsdException w:name="Plain Table 3" w:uiPriority="43"/>
@@ -767,15 +674,145 @@
     <w:lsdException w:name="List Table 6 Colorful Accent 6" w:uiPriority="51"/>
     <w:lsdException w:name="List Table 7 Colorful Accent 6" w:uiPriority="52"/>
   </w:latentStyles>
-  <w:style w:type="paragraph" w:default="1" w:styleId="Normal">
+  <w:style w:type="paragraph" w:styleId="Normal" w:default="1">
     <w:name w:val="Normal"/>
     <w:qFormat/>
-  </w:style>
-  <w:style w:type="character" w:default="1" w:styleId="DefaultParagraphFont">
+    <w:pPr>
+      <w:widowControl/>
+      <w:bidi w:val="0"/>
+      <w:spacing w:lineRule="auto" w:line="259" w:before="0" w:after="160"/>
+      <w:jc w:val="left"/>
+    </w:pPr>
+    <w:rPr>
+      <w:rFonts w:ascii="Calibri" w:hAnsi="Calibri" w:eastAsia="Calibri" w:cs="" w:asciiTheme="minorHAnsi" w:cstheme="minorBidi" w:eastAsiaTheme="minorHAnsi" w:hAnsiTheme="minorHAnsi"/>
+      <w:color w:val="00000A"/>
+      <w:sz w:val="22"/>
+      <w:szCs w:val="22"/>
+      <w:lang w:val="en-US" w:eastAsia="en-US" w:bidi="ar-SA"/>
+    </w:rPr>
+  </w:style>
+  <w:style w:type="character" w:styleId="DefaultParagraphFont" w:default="1">
     <w:name w:val="Default Paragraph Font"/>
     <w:uiPriority w:val="1"/>
     <w:semiHidden/>
     <w:unhideWhenUsed/>
+    <w:qFormat/>
+    <w:rPr/>
+  </w:style>
+  <w:style w:type="character" w:styleId="HeaderChar" w:customStyle="1">
+    <w:name w:val="Header Char"/>
+    <w:basedOn w:val="DefaultParagraphFont"/>
+    <w:link w:val="Header"/>
+    <w:uiPriority w:val="99"/>
+    <w:qFormat/>
+    <w:rsid w:val="007f13a9"/>
+    <w:rPr/>
+  </w:style>
+  <w:style w:type="character" w:styleId="FooterChar" w:customStyle="1">
+    <w:name w:val="Footer Char"/>
+    <w:basedOn w:val="DefaultParagraphFont"/>
+    <w:link w:val="Footer"/>
+    <w:uiPriority w:val="99"/>
+    <w:qFormat/>
+    <w:rsid w:val="007f13a9"/>
+    <w:rPr/>
+  </w:style>
+  <w:style w:type="paragraph" w:styleId="Heading">
+    <w:name w:val="Heading"/>
+    <w:basedOn w:val="Normal"/>
+    <w:next w:val="TextBody"/>
+    <w:qFormat/>
+    <w:pPr>
+      <w:keepNext/>
+      <w:spacing w:before="240" w:after="120"/>
+    </w:pPr>
+    <w:rPr>
+      <w:rFonts w:ascii="Liberation Sans" w:hAnsi="Liberation Sans" w:eastAsia="DejaVu Sans" w:cs="FreeSans"/>
+      <w:sz w:val="28"/>
+      <w:szCs w:val="28"/>
+    </w:rPr>
+  </w:style>
+  <w:style w:type="paragraph" w:styleId="TextBody">
+    <w:name w:val="Body Text"/>
+    <w:basedOn w:val="Normal"/>
+    <w:pPr>
+      <w:spacing w:lineRule="auto" w:line="288" w:before="0" w:after="140"/>
+    </w:pPr>
+    <w:rPr/>
+  </w:style>
+  <w:style w:type="paragraph" w:styleId="List">
+    <w:name w:val="List"/>
+    <w:basedOn w:val="TextBody"/>
+    <w:pPr/>
+    <w:rPr>
+      <w:rFonts w:cs="FreeSans"/>
+    </w:rPr>
+  </w:style>
+  <w:style w:type="paragraph" w:styleId="Caption">
+    <w:name w:val="Caption"/>
+    <w:basedOn w:val="Normal"/>
+    <w:qFormat/>
+    <w:pPr>
+      <w:suppressLineNumbers/>
+      <w:spacing w:before="120" w:after="120"/>
+    </w:pPr>
+    <w:rPr>
+      <w:rFonts w:cs="FreeSans"/>
+      <w:i/>
+      <w:iCs/>
+      <w:sz w:val="24"/>
+      <w:szCs w:val="24"/>
+    </w:rPr>
+  </w:style>
+  <w:style w:type="paragraph" w:styleId="Index">
+    <w:name w:val="Index"/>
+    <w:basedOn w:val="Normal"/>
+    <w:qFormat/>
+    <w:pPr>
+      <w:suppressLineNumbers/>
+    </w:pPr>
+    <w:rPr>
+      <w:rFonts w:cs="FreeSans"/>
+    </w:rPr>
+  </w:style>
+  <w:style w:type="paragraph" w:styleId="Header">
+    <w:name w:val="Header"/>
+    <w:basedOn w:val="Normal"/>
+    <w:link w:val="HeaderChar"/>
+    <w:uiPriority w:val="99"/>
+    <w:unhideWhenUsed/>
+    <w:rsid w:val="007f13a9"/>
+    <w:pPr>
+      <w:tabs>
+        <w:tab w:val="center" w:pos="4680" w:leader="none"/>
+        <w:tab w:val="right" w:pos="9360" w:leader="none"/>
+      </w:tabs>
+      <w:spacing w:lineRule="auto" w:line="240" w:before="0" w:after="0"/>
+    </w:pPr>
+    <w:rPr/>
+  </w:style>
+  <w:style w:type="paragraph" w:styleId="Footer">
+    <w:name w:val="Footer"/>
+    <w:basedOn w:val="Normal"/>
+    <w:link w:val="FooterChar"/>
+    <w:uiPriority w:val="99"/>
+    <w:unhideWhenUsed/>
+    <w:rsid w:val="007f13a9"/>
+    <w:pPr>
+      <w:tabs>
+        <w:tab w:val="center" w:pos="4680" w:leader="none"/>
+        <w:tab w:val="right" w:pos="9360" w:leader="none"/>
+      </w:tabs>
+      <w:spacing w:lineRule="auto" w:line="240" w:before="0" w:after="0"/>
+    </w:pPr>
+    <w:rPr/>
+  </w:style>
+  <w:style w:type="numbering" w:styleId="NoList" w:default="1">
+    <w:name w:val="No List"/>
+    <w:uiPriority w:val="99"/>
+    <w:semiHidden/>
+    <w:unhideWhenUsed/>
+    <w:qFormat/>
   </w:style>
   <w:style w:type="table" w:default="1" w:styleId="TableNormal">
     <w:name w:val="Normal Table"/>
@@ -791,56 +828,6 @@
         <w:right w:w="108" w:type="dxa"/>
       </w:tblCellMar>
     </w:tblPr>
-  </w:style>
-  <w:style w:type="numbering" w:default="1" w:styleId="NoList">
-    <w:name w:val="No List"/>
-    <w:uiPriority w:val="99"/>
-    <w:semiHidden/>
-    <w:unhideWhenUsed/>
-  </w:style>
-  <w:style w:type="paragraph" w:styleId="Header">
-    <w:name w:val="header"/>
-    <w:basedOn w:val="Normal"/>
-    <w:link w:val="HeaderChar"/>
-    <w:uiPriority w:val="99"/>
-    <w:unhideWhenUsed/>
-    <w:rsid w:val="007F13A9"/>
-    <w:pPr>
-      <w:tabs>
-        <w:tab w:val="center" w:pos="4680"/>
-        <w:tab w:val="right" w:pos="9360"/>
-      </w:tabs>
-      <w:spacing w:after="0" w:line="240" w:lineRule="auto"/>
-    </w:pPr>
-  </w:style>
-  <w:style w:type="character" w:customStyle="1" w:styleId="HeaderChar">
-    <w:name w:val="Header Char"/>
-    <w:basedOn w:val="DefaultParagraphFont"/>
-    <w:link w:val="Header"/>
-    <w:uiPriority w:val="99"/>
-    <w:rsid w:val="007F13A9"/>
-  </w:style>
-  <w:style w:type="paragraph" w:styleId="Footer">
-    <w:name w:val="footer"/>
-    <w:basedOn w:val="Normal"/>
-    <w:link w:val="FooterChar"/>
-    <w:uiPriority w:val="99"/>
-    <w:unhideWhenUsed/>
-    <w:rsid w:val="007F13A9"/>
-    <w:pPr>
-      <w:tabs>
-        <w:tab w:val="center" w:pos="4680"/>
-        <w:tab w:val="right" w:pos="9360"/>
-      </w:tabs>
-      <w:spacing w:after="0" w:line="240" w:lineRule="auto"/>
-    </w:pPr>
-  </w:style>
-  <w:style w:type="character" w:customStyle="1" w:styleId="FooterChar">
-    <w:name w:val="Footer Char"/>
-    <w:basedOn w:val="DefaultParagraphFont"/>
-    <w:link w:val="Footer"/>
-    <w:uiPriority w:val="99"/>
-    <w:rsid w:val="007F13A9"/>
   </w:style>
 </w:styles>
 </file>

</xml_diff>

<commit_message>
icon and button sizing, docx image width
</commit_message>
<xml_diff>
--- a/docassemble/base/data/templates/letter_template.docx
+++ b/docassemble/base/data/templates/letter_template.docx
@@ -10,15 +10,7 @@
       </w:pPr>
       <w:r>
         <w:rPr/>
-        <w:t xml:space="preserve">{{ </w:t>
-      </w:r>
-      <w:r>
-        <w:rPr/>
-        <w:t>'asdf'</w:t>
-      </w:r>
-      <w:r>
-        <w:rPr/>
-        <w:t xml:space="preserve"> }}</w:t>
+        <w:t>{{ today() }}</w:t>
       </w:r>
     </w:p>
     <w:p>

</xml_diff>

<commit_message>
fixed docx formatting error
</commit_message>
<xml_diff>
--- a/docassemble/base/data/templates/letter_template.docx
+++ b/docassemble/base/data/templates/letter_template.docx
@@ -1,181 +1,220 @@
 
 <file path=word/document.xml><?xml version="1.0" encoding="utf-8"?>
-<w:document xmlns:o="urn:schemas-microsoft-com:office:office" xmlns:r="http://schemas.openxmlformats.org/officeDocument/2006/relationships" xmlns:v="urn:schemas-microsoft-com:vml" xmlns:w="http://schemas.openxmlformats.org/wordprocessingml/2006/main" xmlns:w10="urn:schemas-microsoft-com:office:word" xmlns:wp="http://schemas.openxmlformats.org/drawingml/2006/wordprocessingDrawing" xmlns:wps="http://schemas.microsoft.com/office/word/2010/wordprocessingShape" xmlns:wpg="http://schemas.microsoft.com/office/word/2010/wordprocessingGroup" xmlns:mc="http://schemas.openxmlformats.org/markup-compatibility/2006" xmlns:wp14="http://schemas.microsoft.com/office/word/2010/wordprocessingDrawing" xmlns:w14="http://schemas.microsoft.com/office/word/2010/wordml" mc:Ignorable="w14 wp14">
+<w:document xmlns:wpc="http://schemas.microsoft.com/office/word/2010/wordprocessingCanvas" xmlns:cx="http://schemas.microsoft.com/office/drawing/2014/chartex" xmlns:cx1="http://schemas.microsoft.com/office/drawing/2015/9/8/chartex" xmlns:mc="http://schemas.openxmlformats.org/markup-compatibility/2006" xmlns:o="urn:schemas-microsoft-com:office:office" xmlns:r="http://schemas.openxmlformats.org/officeDocument/2006/relationships" xmlns:m="http://schemas.openxmlformats.org/officeDocument/2006/math" xmlns:v="urn:schemas-microsoft-com:vml" xmlns:wp14="http://schemas.microsoft.com/office/word/2010/wordprocessingDrawing" xmlns:wp="http://schemas.openxmlformats.org/drawingml/2006/wordprocessingDrawing" xmlns:w10="urn:schemas-microsoft-com:office:word" xmlns:w="http://schemas.openxmlformats.org/wordprocessingml/2006/main" xmlns:w14="http://schemas.microsoft.com/office/word/2010/wordml" xmlns:w15="http://schemas.microsoft.com/office/word/2012/wordml" xmlns:w16se="http://schemas.microsoft.com/office/word/2015/wordml/symex" xmlns:wpg="http://schemas.microsoft.com/office/word/2010/wordprocessingGroup" xmlns:wpi="http://schemas.microsoft.com/office/word/2010/wordprocessingInk" xmlns:wne="http://schemas.microsoft.com/office/word/2006/wordml" xmlns:wps="http://schemas.microsoft.com/office/word/2010/wordprocessingShape" mc:Ignorable="w14 w15 w16se wp14">
   <w:body>
     <w:p>
       <w:pPr>
-        <w:pStyle w:val="Normal"/>
-        <w:ind w:left="5040" w:hanging="0"/>
-        <w:rPr/>
-      </w:pPr>
-      <w:r>
-        <w:rPr/>
-        <w:t>{{ today() }}</w:t>
-      </w:r>
-    </w:p>
-    <w:p>
-      <w:pPr>
-        <w:pStyle w:val="Normal"/>
-        <w:rPr/>
-      </w:pPr>
-      <w:r>
-        <w:rPr/>
-        <w:t>{{ adverse_party.address_block() }}</w:t>
-      </w:r>
-    </w:p>
-    <w:p>
-      <w:pPr>
-        <w:pStyle w:val="Normal"/>
-        <w:rPr/>
-      </w:pPr>
-      <w:r>
-        <w:rPr/>
+        <w:ind w:left="5040"/>
+      </w:pPr>
+      <w:r>
+        <w:t>{</w:t>
+      </w:r>
+      <w:proofErr w:type="gramStart"/>
+      <w:r>
+        <w:t>{ today</w:t>
+      </w:r>
+      <w:proofErr w:type="gramEnd"/>
+      <w:r>
+        <w:t>() }}</w:t>
+      </w:r>
+    </w:p>
+    <w:p>
+      <w:r>
+        <w:t>{{ adverse_party.address_block()</w:t>
+      </w:r>
+      <w:bookmarkStart w:id="0" w:name="_GoBack"/>
+      <w:bookmarkEnd w:id="0"/>
+      <w:r>
+        <w:t xml:space="preserve"> }}</w:t>
+      </w:r>
+    </w:p>
+    <w:p>
+      <w:r>
         <w:t>To whom it may concern:</w:t>
       </w:r>
     </w:p>
     <w:p>
       <w:pPr>
-        <w:pStyle w:val="Normal"/>
         <w:ind w:firstLine="720"/>
-        <w:rPr/>
-      </w:pPr>
-      <w:r>
-        <w:rPr/>
-        <w:t>This letter relates to the critical issue of {{ subject_matter }}.  Please cease and desist your officious intermeddling.</w:t>
-      </w:r>
-    </w:p>
-    <w:p>
-      <w:pPr>
-        <w:pStyle w:val="Normal"/>
+      </w:pPr>
+      <w:r>
+        <w:t>This letter relates to the critical issue of {</w:t>
+      </w:r>
+      <w:proofErr w:type="gramStart"/>
+      <w:r>
+        <w:t>{ subject</w:t>
+      </w:r>
+      <w:proofErr w:type="gramEnd"/>
+      <w:r>
+        <w:t>_matter }}.  Please cease and desist your officious intermeddling.</w:t>
+      </w:r>
+    </w:p>
+    <w:p>
+      <w:pPr>
         <w:ind w:firstLine="720"/>
-        <w:rPr/>
-      </w:pPr>
-      <w:r>
-        <w:rPr/>
-        <w:t>If you have any questions, you can reach me at {{ phone_number }}.</w:t>
-      </w:r>
-    </w:p>
-    <w:p>
-      <w:pPr>
-        <w:pStyle w:val="Normal"/>
-        <w:ind w:left="5040" w:hanging="0"/>
-        <w:rPr/>
-      </w:pPr>
-      <w:r>
-        <w:rPr/>
+      </w:pPr>
+      <w:r>
+        <w:t>If you have any questions, you can reach me at {</w:t>
+      </w:r>
+      <w:proofErr w:type="gramStart"/>
+      <w:r>
+        <w:t>{ phone</w:t>
+      </w:r>
+      <w:proofErr w:type="gramEnd"/>
+      <w:r>
+        <w:t>_number }}.</w:t>
+      </w:r>
+    </w:p>
+    <w:p>
+      <w:pPr>
+        <w:ind w:left="5040"/>
+      </w:pPr>
+      <w:r>
         <w:t>Sincerely,</w:t>
       </w:r>
     </w:p>
     <w:p>
       <w:pPr>
-        <w:pStyle w:val="Normal"/>
-        <w:ind w:left="5040" w:hanging="0"/>
-        <w:rPr/>
-      </w:pPr>
-      <w:r>
-        <w:rPr/>
-        <w:t>{{ user.signature }}</w:t>
-      </w:r>
-    </w:p>
-    <w:p>
-      <w:pPr>
-        <w:pStyle w:val="Normal"/>
-        <w:spacing w:before="0" w:after="160"/>
-        <w:ind w:left="5040" w:hanging="0"/>
-        <w:rPr/>
-      </w:pPr>
-      <w:r>
-        <w:rPr/>
-        <w:t>{{ user }}</w:t>
-      </w:r>
-    </w:p>
-    <w:p>
-      <w:pPr>
-        <w:pStyle w:val="Normal"/>
-        <w:spacing w:before="0" w:after="160"/>
-        <w:ind w:left="5040" w:hanging="0"/>
-        <w:rPr/>
-      </w:pPr>
-      <w:r>
-        <w:rPr/>
-      </w:r>
-    </w:p>
-    <w:p>
-      <w:pPr>
-        <w:pStyle w:val="Normal"/>
-        <w:spacing w:before="0" w:after="160"/>
-        <w:ind w:left="5040" w:hanging="0"/>
-        <w:rPr/>
-      </w:pPr>
-      <w:r>
-        <w:rPr/>
-      </w:r>
-    </w:p>
-    <w:p>
-      <w:pPr>
-        <w:pStyle w:val="Normal"/>
-        <w:spacing w:before="0" w:after="160"/>
-        <w:ind w:left="5040" w:hanging="0"/>
-        <w:rPr/>
-      </w:pPr>
-      <w:r>
-        <w:rPr/>
-      </w:r>
-    </w:p>
-    <w:p>
-      <w:pPr>
-        <w:pStyle w:val="Normal"/>
-        <w:spacing w:before="0" w:after="160"/>
-        <w:ind w:left="5040" w:hanging="0"/>
-        <w:rPr/>
-      </w:pPr>
-      <w:r>
-        <w:rPr/>
-      </w:r>
+        <w:ind w:left="5040"/>
+      </w:pPr>
+      <w:r>
+        <w:t>{</w:t>
+      </w:r>
+      <w:proofErr w:type="gramStart"/>
+      <w:r>
+        <w:t>{ user.signature</w:t>
+      </w:r>
+      <w:proofErr w:type="gramEnd"/>
+      <w:r>
+        <w:t xml:space="preserve"> }}</w:t>
+      </w:r>
+    </w:p>
+    <w:p>
+      <w:pPr>
+        <w:ind w:left="5040"/>
+      </w:pPr>
+      <w:r>
+        <w:t>{</w:t>
+      </w:r>
+      <w:proofErr w:type="gramStart"/>
+      <w:r>
+        <w:t>{ user</w:t>
+      </w:r>
+      <w:proofErr w:type="gramEnd"/>
+      <w:r>
+        <w:t xml:space="preserve"> }}</w:t>
+      </w:r>
+    </w:p>
+    <w:p>
+      <w:pPr>
+        <w:ind w:left="5040"/>
+      </w:pPr>
+    </w:p>
+    <w:p>
+      <w:pPr>
+        <w:ind w:left="5040"/>
+      </w:pPr>
+    </w:p>
+    <w:p>
+      <w:pPr>
+        <w:ind w:left="5040"/>
+      </w:pPr>
+    </w:p>
+    <w:p>
+      <w:pPr>
+        <w:ind w:left="5040"/>
+      </w:pPr>
     </w:p>
     <w:sectPr>
-      <w:headerReference w:type="default" r:id="rId2"/>
-      <w:footerReference w:type="default" r:id="rId3"/>
-      <w:type w:val="nextPage"/>
+      <w:headerReference w:type="default" r:id="rId6"/>
+      <w:footerReference w:type="default" r:id="rId7"/>
       <w:pgSz w:w="12240" w:h="15840"/>
-      <w:pgMar w:left="1440" w:right="1440" w:header="720" w:top="1440" w:footer="720" w:bottom="1440" w:gutter="0"/>
-      <w:pgNumType w:fmt="decimal"/>
-      <w:formProt w:val="false"/>
-      <w:textDirection w:val="lrTb"/>
-      <w:docGrid w:type="default" w:linePitch="360" w:charSpace="4294965247"/>
+      <w:pgMar w:top="1440" w:right="1440" w:bottom="1440" w:left="1440" w:header="720" w:footer="720" w:gutter="0"/>
+      <w:cols w:space="720"/>
+      <w:formProt w:val="0"/>
+      <w:docGrid w:linePitch="360" w:charSpace="-2049"/>
     </w:sectPr>
   </w:body>
 </w:document>
 </file>
 
+<file path=word/endnotes.xml><?xml version="1.0" encoding="utf-8"?>
+<w:endnotes xmlns:wpc="http://schemas.microsoft.com/office/word/2010/wordprocessingCanvas" xmlns:cx="http://schemas.microsoft.com/office/drawing/2014/chartex" xmlns:cx1="http://schemas.microsoft.com/office/drawing/2015/9/8/chartex" xmlns:mc="http://schemas.openxmlformats.org/markup-compatibility/2006" xmlns:o="urn:schemas-microsoft-com:office:office" xmlns:r="http://schemas.openxmlformats.org/officeDocument/2006/relationships" xmlns:m="http://schemas.openxmlformats.org/officeDocument/2006/math" xmlns:v="urn:schemas-microsoft-com:vml" xmlns:wp14="http://schemas.microsoft.com/office/word/2010/wordprocessingDrawing" xmlns:wp="http://schemas.openxmlformats.org/drawingml/2006/wordprocessingDrawing" xmlns:w10="urn:schemas-microsoft-com:office:word" xmlns:w="http://schemas.openxmlformats.org/wordprocessingml/2006/main" xmlns:w14="http://schemas.microsoft.com/office/word/2010/wordml" xmlns:w15="http://schemas.microsoft.com/office/word/2012/wordml" xmlns:w16se="http://schemas.microsoft.com/office/word/2015/wordml/symex" xmlns:wpg="http://schemas.microsoft.com/office/word/2010/wordprocessingGroup" xmlns:wpi="http://schemas.microsoft.com/office/word/2010/wordprocessingInk" xmlns:wne="http://schemas.microsoft.com/office/word/2006/wordml" xmlns:wps="http://schemas.microsoft.com/office/word/2010/wordprocessingShape" mc:Ignorable="w14 w15 w16se wp14">
+  <w:endnote w:type="separator" w:id="-1">
+    <w:p>
+      <w:pPr>
+        <w:spacing w:after="0" w:line="240" w:lineRule="auto"/>
+      </w:pPr>
+      <w:r>
+        <w:separator/>
+      </w:r>
+    </w:p>
+  </w:endnote>
+  <w:endnote w:type="continuationSeparator" w:id="0">
+    <w:p>
+      <w:pPr>
+        <w:spacing w:after="0" w:line="240" w:lineRule="auto"/>
+      </w:pPr>
+      <w:r>
+        <w:continuationSeparator/>
+      </w:r>
+    </w:p>
+  </w:endnote>
+</w:endnotes>
+</file>
+
 <file path=word/footer1.xml><?xml version="1.0" encoding="utf-8"?>
-<w:ftr xmlns:o="urn:schemas-microsoft-com:office:office" xmlns:r="http://schemas.openxmlformats.org/officeDocument/2006/relationships" xmlns:v="urn:schemas-microsoft-com:vml" xmlns:w="http://schemas.openxmlformats.org/wordprocessingml/2006/main" xmlns:w10="urn:schemas-microsoft-com:office:word" xmlns:wp="http://schemas.openxmlformats.org/drawingml/2006/wordprocessingDrawing" xmlns:wps="http://schemas.microsoft.com/office/word/2010/wordprocessingShape" xmlns:wpg="http://schemas.microsoft.com/office/word/2010/wordprocessingGroup" xmlns:mc="http://schemas.openxmlformats.org/markup-compatibility/2006" xmlns:wp14="http://schemas.microsoft.com/office/word/2010/wordprocessingDrawing" xmlns:w14="http://schemas.microsoft.com/office/word/2010/wordml" mc:Ignorable="w14 wp14">
+<w:ftr xmlns:wpc="http://schemas.microsoft.com/office/word/2010/wordprocessingCanvas" xmlns:cx="http://schemas.microsoft.com/office/drawing/2014/chartex" xmlns:cx1="http://schemas.microsoft.com/office/drawing/2015/9/8/chartex" xmlns:mc="http://schemas.openxmlformats.org/markup-compatibility/2006" xmlns:o="urn:schemas-microsoft-com:office:office" xmlns:r="http://schemas.openxmlformats.org/officeDocument/2006/relationships" xmlns:m="http://schemas.openxmlformats.org/officeDocument/2006/math" xmlns:v="urn:schemas-microsoft-com:vml" xmlns:wp14="http://schemas.microsoft.com/office/word/2010/wordprocessingDrawing" xmlns:wp="http://schemas.openxmlformats.org/drawingml/2006/wordprocessingDrawing" xmlns:w10="urn:schemas-microsoft-com:office:word" xmlns:w="http://schemas.openxmlformats.org/wordprocessingml/2006/main" xmlns:w14="http://schemas.microsoft.com/office/word/2010/wordml" xmlns:w15="http://schemas.microsoft.com/office/word/2012/wordml" xmlns:w16se="http://schemas.microsoft.com/office/word/2015/wordml/symex" xmlns:wpg="http://schemas.microsoft.com/office/word/2010/wordprocessingGroup" xmlns:wpi="http://schemas.microsoft.com/office/word/2010/wordprocessingInk" xmlns:wne="http://schemas.microsoft.com/office/word/2006/wordml" xmlns:wps="http://schemas.microsoft.com/office/word/2010/wordprocessingShape" mc:Ignorable="w14 w15 w16se wp14">
   <w:p>
     <w:pPr>
       <w:pStyle w:val="Footer"/>
-      <w:rPr/>
-    </w:pPr>
-    <w:r>
-      <w:rPr/>
-    </w:r>
+    </w:pPr>
   </w:p>
 </w:ftr>
 </file>
 
+<file path=word/footnotes.xml><?xml version="1.0" encoding="utf-8"?>
+<w:footnotes xmlns:wpc="http://schemas.microsoft.com/office/word/2010/wordprocessingCanvas" xmlns:cx="http://schemas.microsoft.com/office/drawing/2014/chartex" xmlns:cx1="http://schemas.microsoft.com/office/drawing/2015/9/8/chartex" xmlns:mc="http://schemas.openxmlformats.org/markup-compatibility/2006" xmlns:o="urn:schemas-microsoft-com:office:office" xmlns:r="http://schemas.openxmlformats.org/officeDocument/2006/relationships" xmlns:m="http://schemas.openxmlformats.org/officeDocument/2006/math" xmlns:v="urn:schemas-microsoft-com:vml" xmlns:wp14="http://schemas.microsoft.com/office/word/2010/wordprocessingDrawing" xmlns:wp="http://schemas.openxmlformats.org/drawingml/2006/wordprocessingDrawing" xmlns:w10="urn:schemas-microsoft-com:office:word" xmlns:w="http://schemas.openxmlformats.org/wordprocessingml/2006/main" xmlns:w14="http://schemas.microsoft.com/office/word/2010/wordml" xmlns:w15="http://schemas.microsoft.com/office/word/2012/wordml" xmlns:w16se="http://schemas.microsoft.com/office/word/2015/wordml/symex" xmlns:wpg="http://schemas.microsoft.com/office/word/2010/wordprocessingGroup" xmlns:wpi="http://schemas.microsoft.com/office/word/2010/wordprocessingInk" xmlns:wne="http://schemas.microsoft.com/office/word/2006/wordml" xmlns:wps="http://schemas.microsoft.com/office/word/2010/wordprocessingShape" mc:Ignorable="w14 w15 w16se wp14">
+  <w:footnote w:type="separator" w:id="-1">
+    <w:p>
+      <w:pPr>
+        <w:spacing w:after="0" w:line="240" w:lineRule="auto"/>
+      </w:pPr>
+      <w:r>
+        <w:separator/>
+      </w:r>
+    </w:p>
+  </w:footnote>
+  <w:footnote w:type="continuationSeparator" w:id="0">
+    <w:p>
+      <w:pPr>
+        <w:spacing w:after="0" w:line="240" w:lineRule="auto"/>
+      </w:pPr>
+      <w:r>
+        <w:continuationSeparator/>
+      </w:r>
+    </w:p>
+  </w:footnote>
+</w:footnotes>
+</file>
+
 <file path=word/header1.xml><?xml version="1.0" encoding="utf-8"?>
-<w:hdr xmlns:o="urn:schemas-microsoft-com:office:office" xmlns:r="http://schemas.openxmlformats.org/officeDocument/2006/relationships" xmlns:v="urn:schemas-microsoft-com:vml" xmlns:w="http://schemas.openxmlformats.org/wordprocessingml/2006/main" xmlns:w10="urn:schemas-microsoft-com:office:word" xmlns:wp="http://schemas.openxmlformats.org/drawingml/2006/wordprocessingDrawing" xmlns:wps="http://schemas.microsoft.com/office/word/2010/wordprocessingShape" xmlns:wpg="http://schemas.microsoft.com/office/word/2010/wordprocessingGroup" xmlns:mc="http://schemas.openxmlformats.org/markup-compatibility/2006" xmlns:wp14="http://schemas.microsoft.com/office/word/2010/wordprocessingDrawing" xmlns:w14="http://schemas.microsoft.com/office/word/2010/wordml" mc:Ignorable="w14 wp14">
+<w:hdr xmlns:wpc="http://schemas.microsoft.com/office/word/2010/wordprocessingCanvas" xmlns:cx="http://schemas.microsoft.com/office/drawing/2014/chartex" xmlns:cx1="http://schemas.microsoft.com/office/drawing/2015/9/8/chartex" xmlns:mc="http://schemas.openxmlformats.org/markup-compatibility/2006" xmlns:o="urn:schemas-microsoft-com:office:office" xmlns:r="http://schemas.openxmlformats.org/officeDocument/2006/relationships" xmlns:m="http://schemas.openxmlformats.org/officeDocument/2006/math" xmlns:v="urn:schemas-microsoft-com:vml" xmlns:wp14="http://schemas.microsoft.com/office/word/2010/wordprocessingDrawing" xmlns:wp="http://schemas.openxmlformats.org/drawingml/2006/wordprocessingDrawing" xmlns:w10="urn:schemas-microsoft-com:office:word" xmlns:w="http://schemas.openxmlformats.org/wordprocessingml/2006/main" xmlns:w14="http://schemas.microsoft.com/office/word/2010/wordml" xmlns:w15="http://schemas.microsoft.com/office/word/2012/wordml" xmlns:w16se="http://schemas.microsoft.com/office/word/2015/wordml/symex" xmlns:wpg="http://schemas.microsoft.com/office/word/2010/wordprocessingGroup" xmlns:wpi="http://schemas.microsoft.com/office/word/2010/wordprocessingInk" xmlns:wne="http://schemas.microsoft.com/office/word/2006/wordml" xmlns:wps="http://schemas.microsoft.com/office/word/2010/wordprocessingShape" mc:Ignorable="w14 w15 w16se wp14">
   <w:p>
     <w:pPr>
       <w:pStyle w:val="Header"/>
-      <w:ind w:left="540" w:hanging="0"/>
+      <w:ind w:left="540"/>
       <w:rPr>
         <w:sz w:val="28"/>
         <w:szCs w:val="28"/>
       </w:rPr>
     </w:pPr>
     <w:r>
+      <w:rPr>
+        <w:noProof/>
+      </w:rPr>
       <w:drawing>
-        <wp:anchor behindDoc="1" distT="0" distB="0" distL="114300" distR="114300" simplePos="0" locked="0" layoutInCell="1" allowOverlap="1" relativeHeight="2">
+        <wp:anchor distT="0" distB="0" distL="114300" distR="114300" simplePos="0" relativeHeight="2" behindDoc="1" locked="0" layoutInCell="1" allowOverlap="1">
           <wp:simplePos x="0" y="0"/>
           <wp:positionH relativeFrom="column">
             <wp:posOffset>-353695</wp:posOffset>
@@ -186,7 +225,7 @@
           <wp:extent cx="419100" cy="673100"/>
           <wp:effectExtent l="0" t="0" r="0" b="0"/>
           <wp:wrapSquare wrapText="bothSides"/>
-          <wp:docPr id="1" name="Picture 1" descr=""/>
+          <wp:docPr id="1" name="Picture 1"/>
           <wp:cNvGraphicFramePr>
             <a:graphicFrameLocks xmlns:a="http://schemas.openxmlformats.org/drawingml/2006/main" noChangeAspect="1"/>
           </wp:cNvGraphicFramePr>
@@ -194,7 +233,7 @@
             <a:graphicData uri="http://schemas.openxmlformats.org/drawingml/2006/picture">
               <pic:pic xmlns:pic="http://schemas.openxmlformats.org/drawingml/2006/picture">
                 <pic:nvPicPr>
-                  <pic:cNvPr id="1" name="Picture 1" descr=""/>
+                  <pic:cNvPr id="1" name="Picture 1"/>
                   <pic:cNvPicPr>
                     <a:picLocks noChangeAspect="1" noChangeArrowheads="1"/>
                   </pic:cNvPicPr>
@@ -225,93 +264,63 @@
         <w:sz w:val="28"/>
         <w:szCs w:val="28"/>
       </w:rPr>
-      <w:t>E</w:t>
-    </w:r>
-    <w:r>
-      <w:rPr>
-        <w:sz w:val="28"/>
-        <w:szCs w:val="28"/>
-      </w:rPr>
-      <w:t>xample, Incorpor</w:t>
-    </w:r>
-    <w:bookmarkStart w:id="0" w:name="_GoBack"/>
-    <w:bookmarkEnd w:id="0"/>
-    <w:r>
-      <w:rPr>
-        <w:sz w:val="28"/>
-        <w:szCs w:val="28"/>
-      </w:rPr>
-      <w:t>ated</w:t>
+      <w:t>Example, Incorporated</w:t>
     </w:r>
   </w:p>
   <w:p>
     <w:pPr>
       <w:pStyle w:val="Header"/>
-      <w:ind w:left="540" w:hanging="0"/>
-      <w:rPr/>
+      <w:ind w:left="540"/>
     </w:pPr>
     <w:r>
-      <w:rPr/>
       <w:t>123 Main Street</w:t>
     </w:r>
   </w:p>
   <w:p>
     <w:pPr>
       <w:pStyle w:val="Header"/>
-      <w:ind w:left="540" w:hanging="0"/>
-      <w:rPr/>
+      <w:ind w:left="540"/>
     </w:pPr>
     <w:r>
-      <w:rPr/>
       <w:t>Springfield, CA 90263</w:t>
     </w:r>
   </w:p>
   <w:p>
     <w:pPr>
       <w:pStyle w:val="Header"/>
-      <w:rPr/>
-    </w:pPr>
-    <w:r>
-      <w:rPr/>
-    </w:r>
+    </w:pPr>
   </w:p>
   <w:p>
     <w:pPr>
       <w:pStyle w:val="Header"/>
-      <w:rPr/>
-    </w:pPr>
-    <w:r>
-      <w:rPr/>
-    </w:r>
+    </w:pPr>
   </w:p>
 </w:hdr>
 </file>
 
 <file path=word/styles.xml><?xml version="1.0" encoding="utf-8"?>
-<w:styles xmlns:w="http://schemas.openxmlformats.org/wordprocessingml/2006/main" xmlns:w14="http://schemas.microsoft.com/office/word/2010/wordml" xmlns:mc="http://schemas.openxmlformats.org/markup-compatibility/2006" mc:Ignorable="w14">
+<w:styles xmlns:mc="http://schemas.openxmlformats.org/markup-compatibility/2006" xmlns:r="http://schemas.openxmlformats.org/officeDocument/2006/relationships" xmlns:w="http://schemas.openxmlformats.org/wordprocessingml/2006/main" xmlns:w14="http://schemas.microsoft.com/office/word/2010/wordml" xmlns:w15="http://schemas.microsoft.com/office/word/2012/wordml" xmlns:w16se="http://schemas.microsoft.com/office/word/2015/wordml/symex" mc:Ignorable="w14 w15 w16se">
   <w:docDefaults>
     <w:rPrDefault>
       <w:rPr>
-        <w:rFonts w:ascii="Calibri" w:hAnsi="Calibri" w:eastAsia="Calibri" w:cs="" w:asciiTheme="minorHAnsi" w:cstheme="minorBidi" w:eastAsiaTheme="minorHAnsi" w:hAnsiTheme="minorHAnsi"/>
+        <w:rFonts w:asciiTheme="minorHAnsi" w:eastAsiaTheme="minorHAnsi" w:hAnsiTheme="minorHAnsi" w:cstheme="minorBidi"/>
         <w:szCs w:val="22"/>
         <w:lang w:val="en-US" w:eastAsia="en-US" w:bidi="ar-SA"/>
       </w:rPr>
     </w:rPrDefault>
-    <w:pPrDefault>
-      <w:pPr/>
-    </w:pPrDefault>
+    <w:pPrDefault/>
   </w:docDefaults>
   <w:latentStyles w:defLockedState="0" w:defUIPriority="99" w:defSemiHidden="0" w:defUnhideWhenUsed="0" w:defQFormat="0" w:count="371">
     <w:lsdException w:name="Normal" w:uiPriority="0" w:qFormat="1"/>
     <w:lsdException w:name="heading 1" w:uiPriority="9" w:qFormat="1"/>
-    <w:lsdException w:name="heading 2" w:uiPriority="9" w:semiHidden="1" w:unhideWhenUsed="1" w:qFormat="1"/>
-    <w:lsdException w:name="heading 3" w:uiPriority="9" w:semiHidden="1" w:unhideWhenUsed="1" w:qFormat="1"/>
-    <w:lsdException w:name="heading 4" w:uiPriority="9" w:semiHidden="1" w:unhideWhenUsed="1" w:qFormat="1"/>
-    <w:lsdException w:name="heading 5" w:uiPriority="9" w:semiHidden="1" w:unhideWhenUsed="1" w:qFormat="1"/>
-    <w:lsdException w:name="heading 6" w:uiPriority="9" w:semiHidden="1" w:unhideWhenUsed="1" w:qFormat="1"/>
-    <w:lsdException w:name="heading 7" w:uiPriority="9" w:semiHidden="1" w:unhideWhenUsed="1" w:qFormat="1"/>
-    <w:lsdException w:name="heading 8" w:uiPriority="9" w:semiHidden="1" w:unhideWhenUsed="1" w:qFormat="1"/>
-    <w:lsdException w:name="heading 9" w:uiPriority="9" w:semiHidden="1" w:unhideWhenUsed="1" w:qFormat="1"/>
+    <w:lsdException w:name="heading 2" w:semiHidden="1" w:uiPriority="9" w:unhideWhenUsed="1" w:qFormat="1"/>
+    <w:lsdException w:name="heading 3" w:semiHidden="1" w:uiPriority="9" w:unhideWhenUsed="1" w:qFormat="1"/>
+    <w:lsdException w:name="heading 4" w:semiHidden="1" w:uiPriority="9" w:unhideWhenUsed="1" w:qFormat="1"/>
+    <w:lsdException w:name="heading 5" w:semiHidden="1" w:uiPriority="9" w:unhideWhenUsed="1" w:qFormat="1"/>
+    <w:lsdException w:name="heading 6" w:semiHidden="1" w:uiPriority="9" w:unhideWhenUsed="1" w:qFormat="1"/>
+    <w:lsdException w:name="heading 7" w:semiHidden="1" w:uiPriority="9" w:unhideWhenUsed="1" w:qFormat="1"/>
+    <w:lsdException w:name="heading 8" w:semiHidden="1" w:uiPriority="9" w:unhideWhenUsed="1" w:qFormat="1"/>
+    <w:lsdException w:name="heading 9" w:semiHidden="1" w:uiPriority="9" w:unhideWhenUsed="1" w:qFormat="1"/>
     <w:lsdException w:name="index 1" w:semiHidden="1" w:unhideWhenUsed="1"/>
     <w:lsdException w:name="index 2" w:semiHidden="1" w:unhideWhenUsed="1"/>
     <w:lsdException w:name="index 3" w:semiHidden="1" w:unhideWhenUsed="1"/>
@@ -321,22 +330,22 @@
     <w:lsdException w:name="index 7" w:semiHidden="1" w:unhideWhenUsed="1"/>
     <w:lsdException w:name="index 8" w:semiHidden="1" w:unhideWhenUsed="1"/>
     <w:lsdException w:name="index 9" w:semiHidden="1" w:unhideWhenUsed="1"/>
-    <w:lsdException w:name="toc 1" w:uiPriority="39" w:semiHidden="1" w:unhideWhenUsed="1"/>
-    <w:lsdException w:name="toc 2" w:uiPriority="39" w:semiHidden="1" w:unhideWhenUsed="1"/>
-    <w:lsdException w:name="toc 3" w:uiPriority="39" w:semiHidden="1" w:unhideWhenUsed="1"/>
-    <w:lsdException w:name="toc 4" w:uiPriority="39" w:semiHidden="1" w:unhideWhenUsed="1"/>
-    <w:lsdException w:name="toc 5" w:uiPriority="39" w:semiHidden="1" w:unhideWhenUsed="1"/>
-    <w:lsdException w:name="toc 6" w:uiPriority="39" w:semiHidden="1" w:unhideWhenUsed="1"/>
-    <w:lsdException w:name="toc 7" w:uiPriority="39" w:semiHidden="1" w:unhideWhenUsed="1"/>
-    <w:lsdException w:name="toc 8" w:uiPriority="39" w:semiHidden="1" w:unhideWhenUsed="1"/>
-    <w:lsdException w:name="toc 9" w:uiPriority="39" w:semiHidden="1" w:unhideWhenUsed="1"/>
+    <w:lsdException w:name="toc 1" w:semiHidden="1" w:uiPriority="39" w:unhideWhenUsed="1"/>
+    <w:lsdException w:name="toc 2" w:semiHidden="1" w:uiPriority="39" w:unhideWhenUsed="1"/>
+    <w:lsdException w:name="toc 3" w:semiHidden="1" w:uiPriority="39" w:unhideWhenUsed="1"/>
+    <w:lsdException w:name="toc 4" w:semiHidden="1" w:uiPriority="39" w:unhideWhenUsed="1"/>
+    <w:lsdException w:name="toc 5" w:semiHidden="1" w:uiPriority="39" w:unhideWhenUsed="1"/>
+    <w:lsdException w:name="toc 6" w:semiHidden="1" w:uiPriority="39" w:unhideWhenUsed="1"/>
+    <w:lsdException w:name="toc 7" w:semiHidden="1" w:uiPriority="39" w:unhideWhenUsed="1"/>
+    <w:lsdException w:name="toc 8" w:semiHidden="1" w:uiPriority="39" w:unhideWhenUsed="1"/>
+    <w:lsdException w:name="toc 9" w:semiHidden="1" w:uiPriority="39" w:unhideWhenUsed="1"/>
     <w:lsdException w:name="Normal Indent" w:semiHidden="1" w:unhideWhenUsed="1"/>
     <w:lsdException w:name="footnote text" w:semiHidden="1" w:unhideWhenUsed="1"/>
     <w:lsdException w:name="annotation text" w:semiHidden="1" w:unhideWhenUsed="1"/>
     <w:lsdException w:name="header" w:semiHidden="1" w:unhideWhenUsed="1"/>
     <w:lsdException w:name="footer" w:semiHidden="1" w:unhideWhenUsed="1"/>
     <w:lsdException w:name="index heading" w:semiHidden="1" w:unhideWhenUsed="1"/>
-    <w:lsdException w:name="caption" w:uiPriority="35" w:semiHidden="1" w:unhideWhenUsed="1" w:qFormat="1"/>
+    <w:lsdException w:name="caption" w:semiHidden="1" w:uiPriority="35" w:unhideWhenUsed="1" w:qFormat="1"/>
     <w:lsdException w:name="table of figures" w:semiHidden="1" w:unhideWhenUsed="1"/>
     <w:lsdException w:name="envelope address" w:semiHidden="1" w:unhideWhenUsed="1"/>
     <w:lsdException w:name="envelope return" w:semiHidden="1" w:unhideWhenUsed="1"/>
@@ -367,7 +376,7 @@
     <w:lsdException w:name="Title" w:uiPriority="10" w:qFormat="1"/>
     <w:lsdException w:name="Closing" w:semiHidden="1" w:unhideWhenUsed="1"/>
     <w:lsdException w:name="Signature" w:semiHidden="1" w:unhideWhenUsed="1"/>
-    <w:lsdException w:name="Default Paragraph Font" w:uiPriority="1" w:semiHidden="1" w:unhideWhenUsed="1"/>
+    <w:lsdException w:name="Default Paragraph Font" w:semiHidden="1" w:uiPriority="1" w:unhideWhenUsed="1"/>
     <w:lsdException w:name="Body Text" w:semiHidden="1" w:unhideWhenUsed="1"/>
     <w:lsdException w:name="Body Text Indent" w:semiHidden="1" w:unhideWhenUsed="1"/>
     <w:lsdException w:name="List Continue" w:semiHidden="1" w:unhideWhenUsed="1"/>
@@ -567,8 +576,8 @@
     <w:lsdException w:name="Subtle Reference" w:uiPriority="31" w:qFormat="1"/>
     <w:lsdException w:name="Intense Reference" w:uiPriority="32" w:qFormat="1"/>
     <w:lsdException w:name="Book Title" w:uiPriority="33" w:qFormat="1"/>
-    <w:lsdException w:name="Bibliography" w:uiPriority="37" w:semiHidden="1" w:unhideWhenUsed="1"/>
-    <w:lsdException w:name="TOC Heading" w:uiPriority="39" w:semiHidden="1" w:unhideWhenUsed="1" w:qFormat="1"/>
+    <w:lsdException w:name="Bibliography" w:semiHidden="1" w:uiPriority="37" w:unhideWhenUsed="1"/>
+    <w:lsdException w:name="TOC Heading" w:semiHidden="1" w:uiPriority="39" w:unhideWhenUsed="1" w:qFormat="1"/>
     <w:lsdException w:name="Plain Table 1" w:uiPriority="41"/>
     <w:lsdException w:name="Plain Table 2" w:uiPriority="42"/>
     <w:lsdException w:name="Plain Table 3" w:uiPriority="43"/>
@@ -674,145 +683,22 @@
     <w:lsdException w:name="List Table 6 Colorful Accent 6" w:uiPriority="51"/>
     <w:lsdException w:name="List Table 7 Colorful Accent 6" w:uiPriority="52"/>
   </w:latentStyles>
-  <w:style w:type="paragraph" w:styleId="Normal" w:default="1">
+  <w:style w:type="paragraph" w:default="1" w:styleId="Normal">
     <w:name w:val="Normal"/>
     <w:qFormat/>
     <w:pPr>
-      <w:widowControl/>
-      <w:bidi w:val="0"/>
-      <w:spacing w:lineRule="auto" w:line="259" w:before="0" w:after="160"/>
-      <w:jc w:val="left"/>
+      <w:spacing w:after="160" w:line="259" w:lineRule="auto"/>
     </w:pPr>
     <w:rPr>
-      <w:rFonts w:ascii="Calibri" w:hAnsi="Calibri" w:eastAsia="Calibri" w:cs="" w:asciiTheme="minorHAnsi" w:cstheme="minorBidi" w:eastAsiaTheme="minorHAnsi" w:hAnsiTheme="minorHAnsi"/>
       <w:color w:val="00000A"/>
       <w:sz w:val="22"/>
-      <w:szCs w:val="22"/>
-      <w:lang w:val="en-US" w:eastAsia="en-US" w:bidi="ar-SA"/>
     </w:rPr>
   </w:style>
-  <w:style w:type="character" w:styleId="DefaultParagraphFont" w:default="1">
+  <w:style w:type="character" w:default="1" w:styleId="DefaultParagraphFont">
     <w:name w:val="Default Paragraph Font"/>
     <w:uiPriority w:val="1"/>
     <w:semiHidden/>
     <w:unhideWhenUsed/>
-    <w:qFormat/>
-    <w:rPr/>
-  </w:style>
-  <w:style w:type="character" w:styleId="HeaderChar" w:customStyle="1">
-    <w:name w:val="Header Char"/>
-    <w:basedOn w:val="DefaultParagraphFont"/>
-    <w:link w:val="Header"/>
-    <w:uiPriority w:val="99"/>
-    <w:qFormat/>
-    <w:rsid w:val="007f13a9"/>
-    <w:rPr/>
-  </w:style>
-  <w:style w:type="character" w:styleId="FooterChar" w:customStyle="1">
-    <w:name w:val="Footer Char"/>
-    <w:basedOn w:val="DefaultParagraphFont"/>
-    <w:link w:val="Footer"/>
-    <w:uiPriority w:val="99"/>
-    <w:qFormat/>
-    <w:rsid w:val="007f13a9"/>
-    <w:rPr/>
-  </w:style>
-  <w:style w:type="paragraph" w:styleId="Heading">
-    <w:name w:val="Heading"/>
-    <w:basedOn w:val="Normal"/>
-    <w:next w:val="TextBody"/>
-    <w:qFormat/>
-    <w:pPr>
-      <w:keepNext/>
-      <w:spacing w:before="240" w:after="120"/>
-    </w:pPr>
-    <w:rPr>
-      <w:rFonts w:ascii="Liberation Sans" w:hAnsi="Liberation Sans" w:eastAsia="DejaVu Sans" w:cs="FreeSans"/>
-      <w:sz w:val="28"/>
-      <w:szCs w:val="28"/>
-    </w:rPr>
-  </w:style>
-  <w:style w:type="paragraph" w:styleId="TextBody">
-    <w:name w:val="Body Text"/>
-    <w:basedOn w:val="Normal"/>
-    <w:pPr>
-      <w:spacing w:lineRule="auto" w:line="288" w:before="0" w:after="140"/>
-    </w:pPr>
-    <w:rPr/>
-  </w:style>
-  <w:style w:type="paragraph" w:styleId="List">
-    <w:name w:val="List"/>
-    <w:basedOn w:val="TextBody"/>
-    <w:pPr/>
-    <w:rPr>
-      <w:rFonts w:cs="FreeSans"/>
-    </w:rPr>
-  </w:style>
-  <w:style w:type="paragraph" w:styleId="Caption">
-    <w:name w:val="Caption"/>
-    <w:basedOn w:val="Normal"/>
-    <w:qFormat/>
-    <w:pPr>
-      <w:suppressLineNumbers/>
-      <w:spacing w:before="120" w:after="120"/>
-    </w:pPr>
-    <w:rPr>
-      <w:rFonts w:cs="FreeSans"/>
-      <w:i/>
-      <w:iCs/>
-      <w:sz w:val="24"/>
-      <w:szCs w:val="24"/>
-    </w:rPr>
-  </w:style>
-  <w:style w:type="paragraph" w:styleId="Index">
-    <w:name w:val="Index"/>
-    <w:basedOn w:val="Normal"/>
-    <w:qFormat/>
-    <w:pPr>
-      <w:suppressLineNumbers/>
-    </w:pPr>
-    <w:rPr>
-      <w:rFonts w:cs="FreeSans"/>
-    </w:rPr>
-  </w:style>
-  <w:style w:type="paragraph" w:styleId="Header">
-    <w:name w:val="Header"/>
-    <w:basedOn w:val="Normal"/>
-    <w:link w:val="HeaderChar"/>
-    <w:uiPriority w:val="99"/>
-    <w:unhideWhenUsed/>
-    <w:rsid w:val="007f13a9"/>
-    <w:pPr>
-      <w:tabs>
-        <w:tab w:val="center" w:pos="4680" w:leader="none"/>
-        <w:tab w:val="right" w:pos="9360" w:leader="none"/>
-      </w:tabs>
-      <w:spacing w:lineRule="auto" w:line="240" w:before="0" w:after="0"/>
-    </w:pPr>
-    <w:rPr/>
-  </w:style>
-  <w:style w:type="paragraph" w:styleId="Footer">
-    <w:name w:val="Footer"/>
-    <w:basedOn w:val="Normal"/>
-    <w:link w:val="FooterChar"/>
-    <w:uiPriority w:val="99"/>
-    <w:unhideWhenUsed/>
-    <w:rsid w:val="007f13a9"/>
-    <w:pPr>
-      <w:tabs>
-        <w:tab w:val="center" w:pos="4680" w:leader="none"/>
-        <w:tab w:val="right" w:pos="9360" w:leader="none"/>
-      </w:tabs>
-      <w:spacing w:lineRule="auto" w:line="240" w:before="0" w:after="0"/>
-    </w:pPr>
-    <w:rPr/>
-  </w:style>
-  <w:style w:type="numbering" w:styleId="NoList" w:default="1">
-    <w:name w:val="No List"/>
-    <w:uiPriority w:val="99"/>
-    <w:semiHidden/>
-    <w:unhideWhenUsed/>
-    <w:qFormat/>
   </w:style>
   <w:style w:type="table" w:default="1" w:styleId="TableNormal">
     <w:name w:val="Normal Table"/>
@@ -828,6 +714,114 @@
         <w:right w:w="108" w:type="dxa"/>
       </w:tblCellMar>
     </w:tblPr>
+  </w:style>
+  <w:style w:type="numbering" w:default="1" w:styleId="NoList">
+    <w:name w:val="No List"/>
+    <w:uiPriority w:val="99"/>
+    <w:semiHidden/>
+    <w:unhideWhenUsed/>
+  </w:style>
+  <w:style w:type="character" w:customStyle="1" w:styleId="HeaderChar">
+    <w:name w:val="Header Char"/>
+    <w:basedOn w:val="DefaultParagraphFont"/>
+    <w:link w:val="Header"/>
+    <w:uiPriority w:val="99"/>
+    <w:qFormat/>
+    <w:rsid w:val="007F13A9"/>
+  </w:style>
+  <w:style w:type="character" w:customStyle="1" w:styleId="FooterChar">
+    <w:name w:val="Footer Char"/>
+    <w:basedOn w:val="DefaultParagraphFont"/>
+    <w:link w:val="Footer"/>
+    <w:uiPriority w:val="99"/>
+    <w:qFormat/>
+    <w:rsid w:val="007F13A9"/>
+  </w:style>
+  <w:style w:type="paragraph" w:customStyle="1" w:styleId="Heading">
+    <w:name w:val="Heading"/>
+    <w:basedOn w:val="Normal"/>
+    <w:next w:val="BodyText"/>
+    <w:qFormat/>
+    <w:pPr>
+      <w:keepNext/>
+      <w:spacing w:before="240" w:after="120"/>
+    </w:pPr>
+    <w:rPr>
+      <w:rFonts w:ascii="Liberation Sans" w:eastAsia="DejaVu Sans" w:hAnsi="Liberation Sans" w:cs="FreeSans"/>
+      <w:sz w:val="28"/>
+      <w:szCs w:val="28"/>
+    </w:rPr>
+  </w:style>
+  <w:style w:type="paragraph" w:styleId="BodyText">
+    <w:name w:val="Body Text"/>
+    <w:basedOn w:val="Normal"/>
+    <w:pPr>
+      <w:spacing w:after="140" w:line="288" w:lineRule="auto"/>
+    </w:pPr>
+  </w:style>
+  <w:style w:type="paragraph" w:styleId="List">
+    <w:name w:val="List"/>
+    <w:basedOn w:val="BodyText"/>
+    <w:rPr>
+      <w:rFonts w:cs="FreeSans"/>
+    </w:rPr>
+  </w:style>
+  <w:style w:type="paragraph" w:styleId="Caption">
+    <w:name w:val="caption"/>
+    <w:basedOn w:val="Normal"/>
+    <w:qFormat/>
+    <w:pPr>
+      <w:suppressLineNumbers/>
+      <w:spacing w:before="120" w:after="120"/>
+    </w:pPr>
+    <w:rPr>
+      <w:rFonts w:cs="FreeSans"/>
+      <w:i/>
+      <w:iCs/>
+      <w:sz w:val="24"/>
+      <w:szCs w:val="24"/>
+    </w:rPr>
+  </w:style>
+  <w:style w:type="paragraph" w:customStyle="1" w:styleId="Index">
+    <w:name w:val="Index"/>
+    <w:basedOn w:val="Normal"/>
+    <w:qFormat/>
+    <w:pPr>
+      <w:suppressLineNumbers/>
+    </w:pPr>
+    <w:rPr>
+      <w:rFonts w:cs="FreeSans"/>
+    </w:rPr>
+  </w:style>
+  <w:style w:type="paragraph" w:styleId="Header">
+    <w:name w:val="header"/>
+    <w:basedOn w:val="Normal"/>
+    <w:link w:val="HeaderChar"/>
+    <w:uiPriority w:val="99"/>
+    <w:unhideWhenUsed/>
+    <w:rsid w:val="007F13A9"/>
+    <w:pPr>
+      <w:tabs>
+        <w:tab w:val="center" w:pos="4680"/>
+        <w:tab w:val="right" w:pos="9360"/>
+      </w:tabs>
+      <w:spacing w:after="0" w:line="240" w:lineRule="auto"/>
+    </w:pPr>
+  </w:style>
+  <w:style w:type="paragraph" w:styleId="Footer">
+    <w:name w:val="footer"/>
+    <w:basedOn w:val="Normal"/>
+    <w:link w:val="FooterChar"/>
+    <w:uiPriority w:val="99"/>
+    <w:unhideWhenUsed/>
+    <w:rsid w:val="007F13A9"/>
+    <w:pPr>
+      <w:tabs>
+        <w:tab w:val="center" w:pos="4680"/>
+        <w:tab w:val="right" w:pos="9360"/>
+      </w:tabs>
+      <w:spacing w:after="0" w:line="240" w:lineRule="auto"/>
+    </w:pPr>
   </w:style>
 </w:styles>
 </file>

</xml_diff>

<commit_message>
question scripts execute after global scripts
</commit_message>
<xml_diff>
--- a/docassemble/base/data/templates/letter_template.docx
+++ b/docassemble/base/data/templates/letter_template.docx
@@ -15,92 +15,119 @@
       </w:r>
       <w:proofErr w:type="gramEnd"/>
       <w:r>
-        <w:t>() }}</w:t>
-      </w:r>
-    </w:p>
-    <w:p>
-      <w:r>
-        <w:t>{{ adverse_party.address_block()</w:t>
+        <w:t>()</w:t>
+      </w:r>
+      <w:r>
+        <w:t>|e</w:t>
+      </w:r>
+      <w:r>
+        <w:t xml:space="preserve"> }}</w:t>
+      </w:r>
+    </w:p>
+    <w:p>
+      <w:r>
+        <w:t>{</w:t>
+      </w:r>
+      <w:proofErr w:type="gramStart"/>
+      <w:r>
+        <w:t>{ adverse</w:t>
+      </w:r>
+      <w:proofErr w:type="gramEnd"/>
+      <w:r>
+        <w:t>_party.address_block()</w:t>
+      </w:r>
+      <w:r>
+        <w:t>|e</w:t>
+      </w:r>
+      <w:r>
+        <w:t xml:space="preserve"> }}</w:t>
+      </w:r>
+    </w:p>
+    <w:p>
+      <w:r>
+        <w:t>To whom it may concern:</w:t>
+      </w:r>
+    </w:p>
+    <w:p>
+      <w:pPr>
+        <w:ind w:firstLine="720"/>
+      </w:pPr>
+      <w:r>
+        <w:t>This letter relates to the critical issue of {</w:t>
+      </w:r>
+      <w:proofErr w:type="gramStart"/>
+      <w:r>
+        <w:t>{ subject</w:t>
+      </w:r>
+      <w:proofErr w:type="gramEnd"/>
+      <w:r>
+        <w:t>_matter</w:t>
+      </w:r>
+      <w:r>
+        <w:t>|e</w:t>
+      </w:r>
+      <w:r>
+        <w:t xml:space="preserve"> }}.  Please cease and desist your officious intermeddling.</w:t>
+      </w:r>
+    </w:p>
+    <w:p>
+      <w:pPr>
+        <w:ind w:firstLine="720"/>
+      </w:pPr>
+      <w:r>
+        <w:t>If you have any questions, you can reach me at {</w:t>
+      </w:r>
+      <w:proofErr w:type="gramStart"/>
+      <w:r>
+        <w:t>{ phone</w:t>
+      </w:r>
+      <w:proofErr w:type="gramEnd"/>
+      <w:r>
+        <w:t>_number</w:t>
+      </w:r>
+      <w:r>
+        <w:t>|e</w:t>
+      </w:r>
+      <w:r>
+        <w:t xml:space="preserve"> }}.</w:t>
+      </w:r>
+    </w:p>
+    <w:p>
+      <w:pPr>
+        <w:ind w:left="5040"/>
+      </w:pPr>
+      <w:r>
+        <w:t>Sincerely,</w:t>
+      </w:r>
+    </w:p>
+    <w:p>
+      <w:pPr>
+        <w:ind w:left="5040"/>
+      </w:pPr>
+      <w:r>
+        <w:t>{</w:t>
+      </w:r>
+      <w:proofErr w:type="gramStart"/>
+      <w:r>
+        <w:t>{ user.signature</w:t>
+      </w:r>
+      <w:proofErr w:type="gramEnd"/>
+      <w:r>
+        <w:t xml:space="preserve"> }}</w:t>
+      </w:r>
+    </w:p>
+    <w:p>
+      <w:pPr>
+        <w:ind w:left="5040"/>
+      </w:pPr>
+      <w:r>
+        <w:t>{{ user</w:t>
+      </w:r>
+      <w:r>
+        <w:t>|e</w:t>
       </w:r>
       <w:bookmarkStart w:id="0" w:name="_GoBack"/>
       <w:bookmarkEnd w:id="0"/>
-      <w:r>
-        <w:t xml:space="preserve"> }}</w:t>
-      </w:r>
-    </w:p>
-    <w:p>
-      <w:r>
-        <w:t>To whom it may concern:</w:t>
-      </w:r>
-    </w:p>
-    <w:p>
-      <w:pPr>
-        <w:ind w:firstLine="720"/>
-      </w:pPr>
-      <w:r>
-        <w:t>This letter relates to the critical issue of {</w:t>
-      </w:r>
-      <w:proofErr w:type="gramStart"/>
-      <w:r>
-        <w:t>{ subject</w:t>
-      </w:r>
-      <w:proofErr w:type="gramEnd"/>
-      <w:r>
-        <w:t>_matter }}.  Please cease and desist your officious intermeddling.</w:t>
-      </w:r>
-    </w:p>
-    <w:p>
-      <w:pPr>
-        <w:ind w:firstLine="720"/>
-      </w:pPr>
-      <w:r>
-        <w:t>If you have any questions, you can reach me at {</w:t>
-      </w:r>
-      <w:proofErr w:type="gramStart"/>
-      <w:r>
-        <w:t>{ phone</w:t>
-      </w:r>
-      <w:proofErr w:type="gramEnd"/>
-      <w:r>
-        <w:t>_number }}.</w:t>
-      </w:r>
-    </w:p>
-    <w:p>
-      <w:pPr>
-        <w:ind w:left="5040"/>
-      </w:pPr>
-      <w:r>
-        <w:t>Sincerely,</w:t>
-      </w:r>
-    </w:p>
-    <w:p>
-      <w:pPr>
-        <w:ind w:left="5040"/>
-      </w:pPr>
-      <w:r>
-        <w:t>{</w:t>
-      </w:r>
-      <w:proofErr w:type="gramStart"/>
-      <w:r>
-        <w:t>{ user.signature</w:t>
-      </w:r>
-      <w:proofErr w:type="gramEnd"/>
-      <w:r>
-        <w:t xml:space="preserve"> }}</w:t>
-      </w:r>
-    </w:p>
-    <w:p>
-      <w:pPr>
-        <w:ind w:left="5040"/>
-      </w:pPr>
-      <w:r>
-        <w:t>{</w:t>
-      </w:r>
-      <w:proofErr w:type="gramStart"/>
-      <w:r>
-        <w:t>{ user</w:t>
-      </w:r>
-      <w:proofErr w:type="gramEnd"/>
       <w:r>
         <w:t xml:space="preserve"> }}</w:t>
       </w:r>

</xml_diff>

<commit_message>
docx related fixes; place autocomplete js fix
</commit_message>
<xml_diff>
--- a/docassemble/base/data/templates/letter_template.docx
+++ b/docassemble/base/data/templates/letter_template.docx
@@ -1,247 +1,183 @@
 
 <file path=word/document.xml><?xml version="1.0" encoding="utf-8"?>
-<w:document xmlns:wpc="http://schemas.microsoft.com/office/word/2010/wordprocessingCanvas" xmlns:cx="http://schemas.microsoft.com/office/drawing/2014/chartex" xmlns:cx1="http://schemas.microsoft.com/office/drawing/2015/9/8/chartex" xmlns:mc="http://schemas.openxmlformats.org/markup-compatibility/2006" xmlns:o="urn:schemas-microsoft-com:office:office" xmlns:r="http://schemas.openxmlformats.org/officeDocument/2006/relationships" xmlns:m="http://schemas.openxmlformats.org/officeDocument/2006/math" xmlns:v="urn:schemas-microsoft-com:vml" xmlns:wp14="http://schemas.microsoft.com/office/word/2010/wordprocessingDrawing" xmlns:wp="http://schemas.openxmlformats.org/drawingml/2006/wordprocessingDrawing" xmlns:w10="urn:schemas-microsoft-com:office:word" xmlns:w="http://schemas.openxmlformats.org/wordprocessingml/2006/main" xmlns:w14="http://schemas.microsoft.com/office/word/2010/wordml" xmlns:w15="http://schemas.microsoft.com/office/word/2012/wordml" xmlns:w16se="http://schemas.microsoft.com/office/word/2015/wordml/symex" xmlns:wpg="http://schemas.microsoft.com/office/word/2010/wordprocessingGroup" xmlns:wpi="http://schemas.microsoft.com/office/word/2010/wordprocessingInk" xmlns:wne="http://schemas.microsoft.com/office/word/2006/wordml" xmlns:wps="http://schemas.microsoft.com/office/word/2010/wordprocessingShape" mc:Ignorable="w14 w15 w16se wp14">
+<w:document xmlns:o="urn:schemas-microsoft-com:office:office" xmlns:r="http://schemas.openxmlformats.org/officeDocument/2006/relationships" xmlns:v="urn:schemas-microsoft-com:vml" xmlns:w="http://schemas.openxmlformats.org/wordprocessingml/2006/main" xmlns:w10="urn:schemas-microsoft-com:office:word" xmlns:wp="http://schemas.openxmlformats.org/drawingml/2006/wordprocessingDrawing" xmlns:wps="http://schemas.microsoft.com/office/word/2010/wordprocessingShape" xmlns:wpg="http://schemas.microsoft.com/office/word/2010/wordprocessingGroup" xmlns:mc="http://schemas.openxmlformats.org/markup-compatibility/2006" xmlns:wp14="http://schemas.microsoft.com/office/word/2010/wordprocessingDrawing" xmlns:w14="http://schemas.microsoft.com/office/word/2010/wordml" mc:Ignorable="w14 wp14">
   <w:body>
     <w:p>
       <w:pPr>
-        <w:ind w:left="5040"/>
+        <w:pStyle w:val="Normal"/>
+        <w:ind w:left="5040" w:hanging="0"/>
+        <w:rPr/>
       </w:pPr>
       <w:r>
-        <w:t>{</w:t>
-      </w:r>
-      <w:proofErr w:type="gramStart"/>
-      <w:r>
-        <w:t>{ today</w:t>
-      </w:r>
-      <w:proofErr w:type="gramEnd"/>
-      <w:r>
-        <w:t>()</w:t>
-      </w:r>
-      <w:r>
-        <w:t>|e</w:t>
-      </w:r>
-      <w:r>
-        <w:t xml:space="preserve"> }}</w:t>
-      </w:r>
-    </w:p>
-    <w:p>
-      <w:r>
-        <w:t>{</w:t>
-      </w:r>
-      <w:proofErr w:type="gramStart"/>
-      <w:r>
-        <w:t>{ adverse</w:t>
-      </w:r>
-      <w:proofErr w:type="gramEnd"/>
-      <w:r>
-        <w:t>_party.address_block()</w:t>
-      </w:r>
-      <w:r>
-        <w:t>|e</w:t>
-      </w:r>
-      <w:r>
-        <w:t xml:space="preserve"> }}</w:t>
-      </w:r>
-    </w:p>
-    <w:p>
-      <w:r>
-        <w:t>To whom it may concern:</w:t>
+        <w:rPr/>
+        <w:t>{{ today() }}</w:t>
       </w:r>
     </w:p>
     <w:p>
       <w:pPr>
-        <w:ind w:firstLine="720"/>
+        <w:pStyle w:val="Normal"/>
+        <w:rPr/>
       </w:pPr>
       <w:r>
-        <w:t>This letter relates to the critical issue of {</w:t>
-      </w:r>
-      <w:proofErr w:type="gramStart"/>
-      <w:r>
-        <w:t>{ subject</w:t>
-      </w:r>
-      <w:proofErr w:type="gramEnd"/>
-      <w:r>
-        <w:t>_matter</w:t>
-      </w:r>
-      <w:r>
-        <w:t>|e</w:t>
-      </w:r>
-      <w:r>
-        <w:t xml:space="preserve"> }}.  Please cease and desist your officious intermeddling.</w:t>
+        <w:rPr/>
+        <w:t>{{ adverse_party.address_block() }}</w:t>
       </w:r>
     </w:p>
     <w:p>
       <w:pPr>
-        <w:ind w:firstLine="720"/>
+        <w:pStyle w:val="Normal"/>
+        <w:rPr/>
       </w:pPr>
       <w:r>
-        <w:t>If you have any questions, you can reach me at {</w:t>
-      </w:r>
-      <w:proofErr w:type="gramStart"/>
-      <w:r>
-        <w:t>{ phone</w:t>
-      </w:r>
-      <w:proofErr w:type="gramEnd"/>
-      <w:r>
-        <w:t>_number</w:t>
-      </w:r>
-      <w:r>
-        <w:t>|e</w:t>
-      </w:r>
-      <w:r>
-        <w:t xml:space="preserve"> }}.</w:t>
+        <w:rPr/>
+        <w:t>To whom it may concern:</w:t>
       </w:r>
     </w:p>
     <w:p>
       <w:pPr>
-        <w:ind w:left="5040"/>
+        <w:pStyle w:val="Normal"/>
+        <w:ind w:firstLine="720"/>
+        <w:rPr/>
       </w:pPr>
       <w:r>
-        <w:t>Sincerely,</w:t>
+        <w:rPr/>
+        <w:t>This letter relates to the critical issue of {{ subject_matter }}.  Please cease and desist your officious intermeddling.</w:t>
       </w:r>
     </w:p>
     <w:p>
       <w:pPr>
-        <w:ind w:left="5040"/>
+        <w:pStyle w:val="Normal"/>
+        <w:ind w:firstLine="720"/>
+        <w:rPr/>
       </w:pPr>
       <w:r>
-        <w:t>{</w:t>
-      </w:r>
-      <w:proofErr w:type="gramStart"/>
-      <w:r>
-        <w:t>{ user.signature</w:t>
-      </w:r>
-      <w:proofErr w:type="gramEnd"/>
-      <w:r>
-        <w:t xml:space="preserve"> }}</w:t>
+        <w:rPr/>
+        <w:t>If you have any questions, you can reach me at {{ phone_number }}.</w:t>
       </w:r>
     </w:p>
     <w:p>
       <w:pPr>
-        <w:ind w:left="5040"/>
+        <w:pStyle w:val="Normal"/>
+        <w:ind w:left="5040" w:hanging="0"/>
+        <w:rPr/>
       </w:pPr>
       <w:r>
-        <w:t>{{ user</w:t>
-      </w:r>
-      <w:r>
-        <w:t>|e</w:t>
-      </w:r>
-      <w:bookmarkStart w:id="0" w:name="_GoBack"/>
-      <w:bookmarkEnd w:id="0"/>
-      <w:r>
-        <w:t xml:space="preserve"> }}</w:t>
+        <w:rPr/>
+        <w:t>Sincerely,</w:t>
       </w:r>
     </w:p>
     <w:p>
       <w:pPr>
-        <w:ind w:left="5040"/>
+        <w:pStyle w:val="Normal"/>
+        <w:ind w:left="5040" w:hanging="0"/>
+        <w:rPr/>
       </w:pPr>
+      <w:r>
+        <w:rPr/>
+        <w:t>{{ user.signature }}</w:t>
+      </w:r>
     </w:p>
     <w:p>
       <w:pPr>
-        <w:ind w:left="5040"/>
+        <w:pStyle w:val="Normal"/>
+        <w:ind w:left="5040" w:hanging="0"/>
+        <w:rPr/>
       </w:pPr>
+      <w:r>
+        <w:rPr/>
+        <w:t>{{ user</w:t>
+      </w:r>
+      <w:bookmarkStart w:id="0" w:name="_GoBack"/>
+      <w:bookmarkEnd w:id="0"/>
+      <w:r>
+        <w:rPr/>
+        <w:t xml:space="preserve"> }}</w:t>
+      </w:r>
     </w:p>
     <w:p>
       <w:pPr>
-        <w:ind w:left="5040"/>
+        <w:pStyle w:val="Normal"/>
+        <w:ind w:left="5040" w:hanging="0"/>
+        <w:rPr/>
       </w:pPr>
+      <w:r>
+        <w:rPr/>
+      </w:r>
     </w:p>
     <w:p>
       <w:pPr>
-        <w:ind w:left="5040"/>
+        <w:pStyle w:val="Normal"/>
+        <w:ind w:left="5040" w:hanging="0"/>
+        <w:rPr/>
       </w:pPr>
+      <w:r>
+        <w:rPr/>
+      </w:r>
+    </w:p>
+    <w:p>
+      <w:pPr>
+        <w:pStyle w:val="Normal"/>
+        <w:ind w:left="5040" w:hanging="0"/>
+        <w:rPr/>
+      </w:pPr>
+      <w:r>
+        <w:rPr/>
+      </w:r>
+    </w:p>
+    <w:p>
+      <w:pPr>
+        <w:pStyle w:val="Normal"/>
+        <w:spacing w:before="0" w:after="160"/>
+        <w:ind w:left="5040" w:hanging="0"/>
+        <w:rPr/>
+      </w:pPr>
+      <w:r>
+        <w:rPr/>
+      </w:r>
     </w:p>
     <w:sectPr>
-      <w:headerReference w:type="default" r:id="rId6"/>
-      <w:footerReference w:type="default" r:id="rId7"/>
+      <w:headerReference w:type="default" r:id="rId2"/>
+      <w:footerReference w:type="default" r:id="rId3"/>
+      <w:type w:val="nextPage"/>
       <w:pgSz w:w="12240" w:h="15840"/>
-      <w:pgMar w:top="1440" w:right="1440" w:bottom="1440" w:left="1440" w:header="720" w:footer="720" w:gutter="0"/>
-      <w:cols w:space="720"/>
-      <w:formProt w:val="0"/>
-      <w:docGrid w:linePitch="360" w:charSpace="-2049"/>
+      <w:pgMar w:left="1440" w:right="1440" w:header="720" w:top="1440" w:footer="720" w:bottom="1440" w:gutter="0"/>
+      <w:pgNumType w:fmt="decimal"/>
+      <w:formProt w:val="false"/>
+      <w:textDirection w:val="lrTb"/>
+      <w:docGrid w:type="default" w:linePitch="360" w:charSpace="4294965042"/>
     </w:sectPr>
   </w:body>
 </w:document>
 </file>
 
-<file path=word/endnotes.xml><?xml version="1.0" encoding="utf-8"?>
-<w:endnotes xmlns:wpc="http://schemas.microsoft.com/office/word/2010/wordprocessingCanvas" xmlns:cx="http://schemas.microsoft.com/office/drawing/2014/chartex" xmlns:cx1="http://schemas.microsoft.com/office/drawing/2015/9/8/chartex" xmlns:mc="http://schemas.openxmlformats.org/markup-compatibility/2006" xmlns:o="urn:schemas-microsoft-com:office:office" xmlns:r="http://schemas.openxmlformats.org/officeDocument/2006/relationships" xmlns:m="http://schemas.openxmlformats.org/officeDocument/2006/math" xmlns:v="urn:schemas-microsoft-com:vml" xmlns:wp14="http://schemas.microsoft.com/office/word/2010/wordprocessingDrawing" xmlns:wp="http://schemas.openxmlformats.org/drawingml/2006/wordprocessingDrawing" xmlns:w10="urn:schemas-microsoft-com:office:word" xmlns:w="http://schemas.openxmlformats.org/wordprocessingml/2006/main" xmlns:w14="http://schemas.microsoft.com/office/word/2010/wordml" xmlns:w15="http://schemas.microsoft.com/office/word/2012/wordml" xmlns:w16se="http://schemas.microsoft.com/office/word/2015/wordml/symex" xmlns:wpg="http://schemas.microsoft.com/office/word/2010/wordprocessingGroup" xmlns:wpi="http://schemas.microsoft.com/office/word/2010/wordprocessingInk" xmlns:wne="http://schemas.microsoft.com/office/word/2006/wordml" xmlns:wps="http://schemas.microsoft.com/office/word/2010/wordprocessingShape" mc:Ignorable="w14 w15 w16se wp14">
-  <w:endnote w:type="separator" w:id="-1">
-    <w:p>
-      <w:pPr>
-        <w:spacing w:after="0" w:line="240" w:lineRule="auto"/>
-      </w:pPr>
-      <w:r>
-        <w:separator/>
-      </w:r>
-    </w:p>
-  </w:endnote>
-  <w:endnote w:type="continuationSeparator" w:id="0">
-    <w:p>
-      <w:pPr>
-        <w:spacing w:after="0" w:line="240" w:lineRule="auto"/>
-      </w:pPr>
-      <w:r>
-        <w:continuationSeparator/>
-      </w:r>
-    </w:p>
-  </w:endnote>
-</w:endnotes>
-</file>
-
 <file path=word/footer1.xml><?xml version="1.0" encoding="utf-8"?>
-<w:ftr xmlns:wpc="http://schemas.microsoft.com/office/word/2010/wordprocessingCanvas" xmlns:cx="http://schemas.microsoft.com/office/drawing/2014/chartex" xmlns:cx1="http://schemas.microsoft.com/office/drawing/2015/9/8/chartex" xmlns:mc="http://schemas.openxmlformats.org/markup-compatibility/2006" xmlns:o="urn:schemas-microsoft-com:office:office" xmlns:r="http://schemas.openxmlformats.org/officeDocument/2006/relationships" xmlns:m="http://schemas.openxmlformats.org/officeDocument/2006/math" xmlns:v="urn:schemas-microsoft-com:vml" xmlns:wp14="http://schemas.microsoft.com/office/word/2010/wordprocessingDrawing" xmlns:wp="http://schemas.openxmlformats.org/drawingml/2006/wordprocessingDrawing" xmlns:w10="urn:schemas-microsoft-com:office:word" xmlns:w="http://schemas.openxmlformats.org/wordprocessingml/2006/main" xmlns:w14="http://schemas.microsoft.com/office/word/2010/wordml" xmlns:w15="http://schemas.microsoft.com/office/word/2012/wordml" xmlns:w16se="http://schemas.microsoft.com/office/word/2015/wordml/symex" xmlns:wpg="http://schemas.microsoft.com/office/word/2010/wordprocessingGroup" xmlns:wpi="http://schemas.microsoft.com/office/word/2010/wordprocessingInk" xmlns:wne="http://schemas.microsoft.com/office/word/2006/wordml" xmlns:wps="http://schemas.microsoft.com/office/word/2010/wordprocessingShape" mc:Ignorable="w14 w15 w16se wp14">
+<w:ftr xmlns:o="urn:schemas-microsoft-com:office:office" xmlns:r="http://schemas.openxmlformats.org/officeDocument/2006/relationships" xmlns:v="urn:schemas-microsoft-com:vml" xmlns:w="http://schemas.openxmlformats.org/wordprocessingml/2006/main" xmlns:w10="urn:schemas-microsoft-com:office:word" xmlns:wp="http://schemas.openxmlformats.org/drawingml/2006/wordprocessingDrawing" xmlns:wps="http://schemas.microsoft.com/office/word/2010/wordprocessingShape" xmlns:wpg="http://schemas.microsoft.com/office/word/2010/wordprocessingGroup" xmlns:mc="http://schemas.openxmlformats.org/markup-compatibility/2006" xmlns:wp14="http://schemas.microsoft.com/office/word/2010/wordprocessingDrawing" xmlns:w14="http://schemas.microsoft.com/office/word/2010/wordml" mc:Ignorable="w14 wp14">
   <w:p>
     <w:pPr>
       <w:pStyle w:val="Footer"/>
-    </w:pPr>
+      <w:rPr/>
+    </w:pPr>
+    <w:r>
+      <w:rPr/>
+    </w:r>
   </w:p>
 </w:ftr>
 </file>
 
-<file path=word/footnotes.xml><?xml version="1.0" encoding="utf-8"?>
-<w:footnotes xmlns:wpc="http://schemas.microsoft.com/office/word/2010/wordprocessingCanvas" xmlns:cx="http://schemas.microsoft.com/office/drawing/2014/chartex" xmlns:cx1="http://schemas.microsoft.com/office/drawing/2015/9/8/chartex" xmlns:mc="http://schemas.openxmlformats.org/markup-compatibility/2006" xmlns:o="urn:schemas-microsoft-com:office:office" xmlns:r="http://schemas.openxmlformats.org/officeDocument/2006/relationships" xmlns:m="http://schemas.openxmlformats.org/officeDocument/2006/math" xmlns:v="urn:schemas-microsoft-com:vml" xmlns:wp14="http://schemas.microsoft.com/office/word/2010/wordprocessingDrawing" xmlns:wp="http://schemas.openxmlformats.org/drawingml/2006/wordprocessingDrawing" xmlns:w10="urn:schemas-microsoft-com:office:word" xmlns:w="http://schemas.openxmlformats.org/wordprocessingml/2006/main" xmlns:w14="http://schemas.microsoft.com/office/word/2010/wordml" xmlns:w15="http://schemas.microsoft.com/office/word/2012/wordml" xmlns:w16se="http://schemas.microsoft.com/office/word/2015/wordml/symex" xmlns:wpg="http://schemas.microsoft.com/office/word/2010/wordprocessingGroup" xmlns:wpi="http://schemas.microsoft.com/office/word/2010/wordprocessingInk" xmlns:wne="http://schemas.microsoft.com/office/word/2006/wordml" xmlns:wps="http://schemas.microsoft.com/office/word/2010/wordprocessingShape" mc:Ignorable="w14 w15 w16se wp14">
-  <w:footnote w:type="separator" w:id="-1">
-    <w:p>
-      <w:pPr>
-        <w:spacing w:after="0" w:line="240" w:lineRule="auto"/>
-      </w:pPr>
-      <w:r>
-        <w:separator/>
-      </w:r>
-    </w:p>
-  </w:footnote>
-  <w:footnote w:type="continuationSeparator" w:id="0">
-    <w:p>
-      <w:pPr>
-        <w:spacing w:after="0" w:line="240" w:lineRule="auto"/>
-      </w:pPr>
-      <w:r>
-        <w:continuationSeparator/>
-      </w:r>
-    </w:p>
-  </w:footnote>
-</w:footnotes>
-</file>
-
 <file path=word/header1.xml><?xml version="1.0" encoding="utf-8"?>
-<w:hdr xmlns:wpc="http://schemas.microsoft.com/office/word/2010/wordprocessingCanvas" xmlns:cx="http://schemas.microsoft.com/office/drawing/2014/chartex" xmlns:cx1="http://schemas.microsoft.com/office/drawing/2015/9/8/chartex" xmlns:mc="http://schemas.openxmlformats.org/markup-compatibility/2006" xmlns:o="urn:schemas-microsoft-com:office:office" xmlns:r="http://schemas.openxmlformats.org/officeDocument/2006/relationships" xmlns:m="http://schemas.openxmlformats.org/officeDocument/2006/math" xmlns:v="urn:schemas-microsoft-com:vml" xmlns:wp14="http://schemas.microsoft.com/office/word/2010/wordprocessingDrawing" xmlns:wp="http://schemas.openxmlformats.org/drawingml/2006/wordprocessingDrawing" xmlns:w10="urn:schemas-microsoft-com:office:word" xmlns:w="http://schemas.openxmlformats.org/wordprocessingml/2006/main" xmlns:w14="http://schemas.microsoft.com/office/word/2010/wordml" xmlns:w15="http://schemas.microsoft.com/office/word/2012/wordml" xmlns:w16se="http://schemas.microsoft.com/office/word/2015/wordml/symex" xmlns:wpg="http://schemas.microsoft.com/office/word/2010/wordprocessingGroup" xmlns:wpi="http://schemas.microsoft.com/office/word/2010/wordprocessingInk" xmlns:wne="http://schemas.microsoft.com/office/word/2006/wordml" xmlns:wps="http://schemas.microsoft.com/office/word/2010/wordprocessingShape" mc:Ignorable="w14 w15 w16se wp14">
+<w:hdr xmlns:o="urn:schemas-microsoft-com:office:office" xmlns:r="http://schemas.openxmlformats.org/officeDocument/2006/relationships" xmlns:v="urn:schemas-microsoft-com:vml" xmlns:w="http://schemas.openxmlformats.org/wordprocessingml/2006/main" xmlns:w10="urn:schemas-microsoft-com:office:word" xmlns:wp="http://schemas.openxmlformats.org/drawingml/2006/wordprocessingDrawing" xmlns:wps="http://schemas.microsoft.com/office/word/2010/wordprocessingShape" xmlns:wpg="http://schemas.microsoft.com/office/word/2010/wordprocessingGroup" xmlns:mc="http://schemas.openxmlformats.org/markup-compatibility/2006" xmlns:wp14="http://schemas.microsoft.com/office/word/2010/wordprocessingDrawing" xmlns:w14="http://schemas.microsoft.com/office/word/2010/wordml" mc:Ignorable="w14 wp14">
   <w:p>
     <w:pPr>
       <w:pStyle w:val="Header"/>
-      <w:ind w:left="540"/>
+      <w:ind w:left="540" w:hanging="0"/>
       <w:rPr>
         <w:sz w:val="28"/>
         <w:szCs w:val="28"/>
       </w:rPr>
     </w:pPr>
     <w:r>
-      <w:rPr>
-        <w:noProof/>
-      </w:rPr>
       <w:drawing>
-        <wp:anchor distT="0" distB="0" distL="114300" distR="114300" simplePos="0" relativeHeight="2" behindDoc="1" locked="0" layoutInCell="1" allowOverlap="1">
+        <wp:anchor behindDoc="1" distT="0" distB="0" distL="114300" distR="114300" simplePos="0" locked="0" layoutInCell="1" allowOverlap="1" relativeHeight="2">
           <wp:simplePos x="0" y="0"/>
           <wp:positionH relativeFrom="column">
             <wp:posOffset>-353695</wp:posOffset>
@@ -252,7 +188,7 @@
           <wp:extent cx="419100" cy="673100"/>
           <wp:effectExtent l="0" t="0" r="0" b="0"/>
           <wp:wrapSquare wrapText="bothSides"/>
-          <wp:docPr id="1" name="Picture 1"/>
+          <wp:docPr id="1" name="Picture 1" descr=""/>
           <wp:cNvGraphicFramePr>
             <a:graphicFrameLocks xmlns:a="http://schemas.openxmlformats.org/drawingml/2006/main" noChangeAspect="1"/>
           </wp:cNvGraphicFramePr>
@@ -260,7 +196,7 @@
             <a:graphicData uri="http://schemas.openxmlformats.org/drawingml/2006/picture">
               <pic:pic xmlns:pic="http://schemas.openxmlformats.org/drawingml/2006/picture">
                 <pic:nvPicPr>
-                  <pic:cNvPr id="1" name="Picture 1"/>
+                  <pic:cNvPr id="1" name="Picture 1" descr=""/>
                   <pic:cNvPicPr>
                     <a:picLocks noChangeAspect="1" noChangeArrowheads="1"/>
                   </pic:cNvPicPr>
@@ -291,63 +227,84 @@
         <w:sz w:val="28"/>
         <w:szCs w:val="28"/>
       </w:rPr>
-      <w:t>Example, Incorporated</w:t>
+      <w:t>E</w:t>
+    </w:r>
+    <w:r>
+      <w:rPr>
+        <w:sz w:val="28"/>
+        <w:szCs w:val="28"/>
+      </w:rPr>
+      <w:t>xample, Incorporated</w:t>
     </w:r>
   </w:p>
   <w:p>
     <w:pPr>
       <w:pStyle w:val="Header"/>
-      <w:ind w:left="540"/>
+      <w:ind w:left="540" w:hanging="0"/>
+      <w:rPr/>
     </w:pPr>
     <w:r>
+      <w:rPr/>
       <w:t>123 Main Street</w:t>
     </w:r>
   </w:p>
   <w:p>
     <w:pPr>
       <w:pStyle w:val="Header"/>
-      <w:ind w:left="540"/>
+      <w:ind w:left="540" w:hanging="0"/>
+      <w:rPr/>
     </w:pPr>
     <w:r>
+      <w:rPr/>
       <w:t>Springfield, CA 90263</w:t>
     </w:r>
   </w:p>
   <w:p>
     <w:pPr>
       <w:pStyle w:val="Header"/>
-    </w:pPr>
+      <w:rPr/>
+    </w:pPr>
+    <w:r>
+      <w:rPr/>
+    </w:r>
   </w:p>
   <w:p>
     <w:pPr>
       <w:pStyle w:val="Header"/>
-    </w:pPr>
+      <w:rPr/>
+    </w:pPr>
+    <w:r>
+      <w:rPr/>
+    </w:r>
   </w:p>
 </w:hdr>
 </file>
 
 <file path=word/styles.xml><?xml version="1.0" encoding="utf-8"?>
-<w:styles xmlns:mc="http://schemas.openxmlformats.org/markup-compatibility/2006" xmlns:r="http://schemas.openxmlformats.org/officeDocument/2006/relationships" xmlns:w="http://schemas.openxmlformats.org/wordprocessingml/2006/main" xmlns:w14="http://schemas.microsoft.com/office/word/2010/wordml" xmlns:w15="http://schemas.microsoft.com/office/word/2012/wordml" xmlns:w16se="http://schemas.microsoft.com/office/word/2015/wordml/symex" mc:Ignorable="w14 w15 w16se">
+<w:styles xmlns:w="http://schemas.openxmlformats.org/wordprocessingml/2006/main" xmlns:w14="http://schemas.microsoft.com/office/word/2010/wordml" xmlns:mc="http://schemas.openxmlformats.org/markup-compatibility/2006" mc:Ignorable="w14">
   <w:docDefaults>
     <w:rPrDefault>
       <w:rPr>
-        <w:rFonts w:asciiTheme="minorHAnsi" w:eastAsiaTheme="minorHAnsi" w:hAnsiTheme="minorHAnsi" w:cstheme="minorBidi"/>
+        <w:rFonts w:ascii="Calibri" w:hAnsi="Calibri" w:eastAsia="Calibri" w:cs="" w:asciiTheme="minorHAnsi" w:cstheme="minorBidi" w:eastAsiaTheme="minorHAnsi" w:hAnsiTheme="minorHAnsi"/>
         <w:szCs w:val="22"/>
         <w:lang w:val="en-US" w:eastAsia="en-US" w:bidi="ar-SA"/>
       </w:rPr>
     </w:rPrDefault>
-    <w:pPrDefault/>
+    <w:pPrDefault>
+      <w:pPr/>
+    </w:pPrDefault>
   </w:docDefaults>
   <w:latentStyles w:defLockedState="0" w:defUIPriority="99" w:defSemiHidden="0" w:defUnhideWhenUsed="0" w:defQFormat="0" w:count="371">
     <w:lsdException w:name="Normal" w:uiPriority="0" w:qFormat="1"/>
     <w:lsdException w:name="heading 1" w:uiPriority="9" w:qFormat="1"/>
-    <w:lsdException w:name="heading 2" w:semiHidden="1" w:uiPriority="9" w:unhideWhenUsed="1" w:qFormat="1"/>
-    <w:lsdException w:name="heading 3" w:semiHidden="1" w:uiPriority="9" w:unhideWhenUsed="1" w:qFormat="1"/>
-    <w:lsdException w:name="heading 4" w:semiHidden="1" w:uiPriority="9" w:unhideWhenUsed="1" w:qFormat="1"/>
-    <w:lsdException w:name="heading 5" w:semiHidden="1" w:uiPriority="9" w:unhideWhenUsed="1" w:qFormat="1"/>
-    <w:lsdException w:name="heading 6" w:semiHidden="1" w:uiPriority="9" w:unhideWhenUsed="1" w:qFormat="1"/>
-    <w:lsdException w:name="heading 7" w:semiHidden="1" w:uiPriority="9" w:unhideWhenUsed="1" w:qFormat="1"/>
-    <w:lsdException w:name="heading 8" w:semiHidden="1" w:uiPriority="9" w:unhideWhenUsed="1" w:qFormat="1"/>
-    <w:lsdException w:name="heading 9" w:semiHidden="1" w:uiPriority="9" w:unhideWhenUsed="1" w:qFormat="1"/>
+    <w:lsdException w:name="heading 2" w:uiPriority="9" w:semiHidden="1" w:unhideWhenUsed="1" w:qFormat="1"/>
+    <w:lsdException w:name="heading 3" w:uiPriority="9" w:semiHidden="1" w:unhideWhenUsed="1" w:qFormat="1"/>
+    <w:lsdException w:name="heading 4" w:uiPriority="9" w:semiHidden="1" w:unhideWhenUsed="1" w:qFormat="1"/>
+    <w:lsdException w:name="heading 5" w:uiPriority="9" w:semiHidden="1" w:unhideWhenUsed="1" w:qFormat="1"/>
+    <w:lsdException w:name="heading 6" w:uiPriority="9" w:semiHidden="1" w:unhideWhenUsed="1" w:qFormat="1"/>
+    <w:lsdException w:name="heading 7" w:uiPriority="9" w:semiHidden="1" w:unhideWhenUsed="1" w:qFormat="1"/>
+    <w:lsdException w:name="heading 8" w:uiPriority="9" w:semiHidden="1" w:unhideWhenUsed="1" w:qFormat="1"/>
+    <w:lsdException w:name="heading 9" w:uiPriority="9" w:semiHidden="1" w:unhideWhenUsed="1" w:qFormat="1"/>
     <w:lsdException w:name="index 1" w:semiHidden="1" w:unhideWhenUsed="1"/>
     <w:lsdException w:name="index 2" w:semiHidden="1" w:unhideWhenUsed="1"/>
     <w:lsdException w:name="index 3" w:semiHidden="1" w:unhideWhenUsed="1"/>
@@ -357,22 +314,22 @@
     <w:lsdException w:name="index 7" w:semiHidden="1" w:unhideWhenUsed="1"/>
     <w:lsdException w:name="index 8" w:semiHidden="1" w:unhideWhenUsed="1"/>
     <w:lsdException w:name="index 9" w:semiHidden="1" w:unhideWhenUsed="1"/>
-    <w:lsdException w:name="toc 1" w:semiHidden="1" w:uiPriority="39" w:unhideWhenUsed="1"/>
-    <w:lsdException w:name="toc 2" w:semiHidden="1" w:uiPriority="39" w:unhideWhenUsed="1"/>
-    <w:lsdException w:name="toc 3" w:semiHidden="1" w:uiPriority="39" w:unhideWhenUsed="1"/>
-    <w:lsdException w:name="toc 4" w:semiHidden="1" w:uiPriority="39" w:unhideWhenUsed="1"/>
-    <w:lsdException w:name="toc 5" w:semiHidden="1" w:uiPriority="39" w:unhideWhenUsed="1"/>
-    <w:lsdException w:name="toc 6" w:semiHidden="1" w:uiPriority="39" w:unhideWhenUsed="1"/>
-    <w:lsdException w:name="toc 7" w:semiHidden="1" w:uiPriority="39" w:unhideWhenUsed="1"/>
-    <w:lsdException w:name="toc 8" w:semiHidden="1" w:uiPriority="39" w:unhideWhenUsed="1"/>
-    <w:lsdException w:name="toc 9" w:semiHidden="1" w:uiPriority="39" w:unhideWhenUsed="1"/>
+    <w:lsdException w:name="toc 1" w:uiPriority="39" w:semiHidden="1" w:unhideWhenUsed="1"/>
+    <w:lsdException w:name="toc 2" w:uiPriority="39" w:semiHidden="1" w:unhideWhenUsed="1"/>
+    <w:lsdException w:name="toc 3" w:uiPriority="39" w:semiHidden="1" w:unhideWhenUsed="1"/>
+    <w:lsdException w:name="toc 4" w:uiPriority="39" w:semiHidden="1" w:unhideWhenUsed="1"/>
+    <w:lsdException w:name="toc 5" w:uiPriority="39" w:semiHidden="1" w:unhideWhenUsed="1"/>
+    <w:lsdException w:name="toc 6" w:uiPriority="39" w:semiHidden="1" w:unhideWhenUsed="1"/>
+    <w:lsdException w:name="toc 7" w:uiPriority="39" w:semiHidden="1" w:unhideWhenUsed="1"/>
+    <w:lsdException w:name="toc 8" w:uiPriority="39" w:semiHidden="1" w:unhideWhenUsed="1"/>
+    <w:lsdException w:name="toc 9" w:uiPriority="39" w:semiHidden="1" w:unhideWhenUsed="1"/>
     <w:lsdException w:name="Normal Indent" w:semiHidden="1" w:unhideWhenUsed="1"/>
     <w:lsdException w:name="footnote text" w:semiHidden="1" w:unhideWhenUsed="1"/>
     <w:lsdException w:name="annotation text" w:semiHidden="1" w:unhideWhenUsed="1"/>
     <w:lsdException w:name="header" w:semiHidden="1" w:unhideWhenUsed="1"/>
     <w:lsdException w:name="footer" w:semiHidden="1" w:unhideWhenUsed="1"/>
     <w:lsdException w:name="index heading" w:semiHidden="1" w:unhideWhenUsed="1"/>
-    <w:lsdException w:name="caption" w:semiHidden="1" w:uiPriority="35" w:unhideWhenUsed="1" w:qFormat="1"/>
+    <w:lsdException w:name="caption" w:uiPriority="35" w:semiHidden="1" w:unhideWhenUsed="1" w:qFormat="1"/>
     <w:lsdException w:name="table of figures" w:semiHidden="1" w:unhideWhenUsed="1"/>
     <w:lsdException w:name="envelope address" w:semiHidden="1" w:unhideWhenUsed="1"/>
     <w:lsdException w:name="envelope return" w:semiHidden="1" w:unhideWhenUsed="1"/>
@@ -403,7 +360,7 @@
     <w:lsdException w:name="Title" w:uiPriority="10" w:qFormat="1"/>
     <w:lsdException w:name="Closing" w:semiHidden="1" w:unhideWhenUsed="1"/>
     <w:lsdException w:name="Signature" w:semiHidden="1" w:unhideWhenUsed="1"/>
-    <w:lsdException w:name="Default Paragraph Font" w:semiHidden="1" w:uiPriority="1" w:unhideWhenUsed="1"/>
+    <w:lsdException w:name="Default Paragraph Font" w:uiPriority="1" w:semiHidden="1" w:unhideWhenUsed="1"/>
     <w:lsdException w:name="Body Text" w:semiHidden="1" w:unhideWhenUsed="1"/>
     <w:lsdException w:name="Body Text Indent" w:semiHidden="1" w:unhideWhenUsed="1"/>
     <w:lsdException w:name="List Continue" w:semiHidden="1" w:unhideWhenUsed="1"/>
@@ -603,8 +560,8 @@
     <w:lsdException w:name="Subtle Reference" w:uiPriority="31" w:qFormat="1"/>
     <w:lsdException w:name="Intense Reference" w:uiPriority="32" w:qFormat="1"/>
     <w:lsdException w:name="Book Title" w:uiPriority="33" w:qFormat="1"/>
-    <w:lsdException w:name="Bibliography" w:semiHidden="1" w:uiPriority="37" w:unhideWhenUsed="1"/>
-    <w:lsdException w:name="TOC Heading" w:semiHidden="1" w:uiPriority="39" w:unhideWhenUsed="1" w:qFormat="1"/>
+    <w:lsdException w:name="Bibliography" w:uiPriority="37" w:semiHidden="1" w:unhideWhenUsed="1"/>
+    <w:lsdException w:name="TOC Heading" w:uiPriority="39" w:semiHidden="1" w:unhideWhenUsed="1" w:qFormat="1"/>
     <w:lsdException w:name="Plain Table 1" w:uiPriority="41"/>
     <w:lsdException w:name="Plain Table 2" w:uiPriority="42"/>
     <w:lsdException w:name="Plain Table 3" w:uiPriority="43"/>
@@ -710,22 +667,162 @@
     <w:lsdException w:name="List Table 6 Colorful Accent 6" w:uiPriority="51"/>
     <w:lsdException w:name="List Table 7 Colorful Accent 6" w:uiPriority="52"/>
   </w:latentStyles>
-  <w:style w:type="paragraph" w:default="1" w:styleId="Normal">
+  <w:style w:type="paragraph" w:styleId="Normal" w:default="1">
     <w:name w:val="Normal"/>
     <w:qFormat/>
     <w:pPr>
-      <w:spacing w:after="160" w:line="259" w:lineRule="auto"/>
+      <w:widowControl/>
+      <w:bidi w:val="0"/>
+      <w:spacing w:lineRule="auto" w:line="259" w:before="0" w:after="160"/>
+      <w:jc w:val="left"/>
     </w:pPr>
     <w:rPr>
+      <w:rFonts w:ascii="Calibri" w:hAnsi="Calibri" w:eastAsia="Calibri" w:cs=""/>
       <w:color w:val="00000A"/>
+      <w:kern w:val="0"/>
       <w:sz w:val="22"/>
+      <w:szCs w:val="22"/>
+      <w:lang w:val="en-US" w:eastAsia="en-US" w:bidi="ar-SA"/>
     </w:rPr>
   </w:style>
-  <w:style w:type="character" w:default="1" w:styleId="DefaultParagraphFont">
+  <w:style w:type="character" w:styleId="DefaultParagraphFont" w:default="1">
     <w:name w:val="Default Paragraph Font"/>
     <w:uiPriority w:val="1"/>
     <w:semiHidden/>
     <w:unhideWhenUsed/>
+    <w:qFormat/>
+    <w:rPr/>
+  </w:style>
+  <w:style w:type="character" w:styleId="HeaderChar" w:customStyle="1">
+    <w:name w:val="Header Char"/>
+    <w:basedOn w:val="DefaultParagraphFont"/>
+    <w:link w:val="Header"/>
+    <w:uiPriority w:val="99"/>
+    <w:qFormat/>
+    <w:rsid w:val="007f13a9"/>
+    <w:rPr/>
+  </w:style>
+  <w:style w:type="character" w:styleId="FooterChar" w:customStyle="1">
+    <w:name w:val="Footer Char"/>
+    <w:basedOn w:val="DefaultParagraphFont"/>
+    <w:link w:val="Footer"/>
+    <w:uiPriority w:val="99"/>
+    <w:qFormat/>
+    <w:rsid w:val="007f13a9"/>
+    <w:rPr/>
+  </w:style>
+  <w:style w:type="paragraph" w:styleId="Heading" w:customStyle="1">
+    <w:name w:val="Heading"/>
+    <w:basedOn w:val="Normal"/>
+    <w:next w:val="TextBody"/>
+    <w:qFormat/>
+    <w:pPr>
+      <w:keepNext w:val="true"/>
+      <w:spacing w:before="240" w:after="120"/>
+    </w:pPr>
+    <w:rPr>
+      <w:rFonts w:ascii="Liberation Sans" w:hAnsi="Liberation Sans" w:eastAsia="DejaVu Sans" w:cs="FreeSans"/>
+      <w:sz w:val="28"/>
+      <w:szCs w:val="28"/>
+    </w:rPr>
+  </w:style>
+  <w:style w:type="paragraph" w:styleId="TextBody">
+    <w:name w:val="Body Text"/>
+    <w:basedOn w:val="Normal"/>
+    <w:pPr>
+      <w:spacing w:lineRule="auto" w:line="288" w:before="0" w:after="140"/>
+    </w:pPr>
+    <w:rPr/>
+  </w:style>
+  <w:style w:type="paragraph" w:styleId="List">
+    <w:name w:val="List"/>
+    <w:basedOn w:val="TextBody"/>
+    <w:pPr/>
+    <w:rPr>
+      <w:rFonts w:cs="FreeSans"/>
+    </w:rPr>
+  </w:style>
+  <w:style w:type="paragraph" w:styleId="Caption">
+    <w:name w:val="Caption"/>
+    <w:basedOn w:val="Normal"/>
+    <w:qFormat/>
+    <w:pPr>
+      <w:suppressLineNumbers/>
+      <w:spacing w:before="120" w:after="120"/>
+    </w:pPr>
+    <w:rPr>
+      <w:rFonts w:cs="FreeSans"/>
+      <w:i/>
+      <w:iCs/>
+      <w:sz w:val="24"/>
+      <w:szCs w:val="24"/>
+    </w:rPr>
+  </w:style>
+  <w:style w:type="paragraph" w:styleId="Index" w:customStyle="1">
+    <w:name w:val="Index"/>
+    <w:basedOn w:val="Normal"/>
+    <w:qFormat/>
+    <w:pPr>
+      <w:suppressLineNumbers/>
+    </w:pPr>
+    <w:rPr>
+      <w:rFonts w:cs="FreeSans"/>
+    </w:rPr>
+  </w:style>
+  <w:style w:type="paragraph" w:styleId="Caption1">
+    <w:name w:val="caption"/>
+    <w:basedOn w:val="Normal"/>
+    <w:qFormat/>
+    <w:pPr>
+      <w:suppressLineNumbers/>
+      <w:spacing w:before="120" w:after="120"/>
+    </w:pPr>
+    <w:rPr>
+      <w:rFonts w:cs="FreeSans"/>
+      <w:i/>
+      <w:iCs/>
+      <w:sz w:val="24"/>
+      <w:szCs w:val="24"/>
+    </w:rPr>
+  </w:style>
+  <w:style w:type="paragraph" w:styleId="Header">
+    <w:name w:val="Header"/>
+    <w:basedOn w:val="Normal"/>
+    <w:link w:val="HeaderChar"/>
+    <w:uiPriority w:val="99"/>
+    <w:unhideWhenUsed/>
+    <w:rsid w:val="007f13a9"/>
+    <w:pPr>
+      <w:tabs>
+        <w:tab w:val="center" w:pos="4680" w:leader="none"/>
+        <w:tab w:val="right" w:pos="9360" w:leader="none"/>
+      </w:tabs>
+      <w:spacing w:lineRule="auto" w:line="240" w:before="0" w:after="0"/>
+    </w:pPr>
+    <w:rPr/>
+  </w:style>
+  <w:style w:type="paragraph" w:styleId="Footer">
+    <w:name w:val="Footer"/>
+    <w:basedOn w:val="Normal"/>
+    <w:link w:val="FooterChar"/>
+    <w:uiPriority w:val="99"/>
+    <w:unhideWhenUsed/>
+    <w:rsid w:val="007f13a9"/>
+    <w:pPr>
+      <w:tabs>
+        <w:tab w:val="center" w:pos="4680" w:leader="none"/>
+        <w:tab w:val="right" w:pos="9360" w:leader="none"/>
+      </w:tabs>
+      <w:spacing w:lineRule="auto" w:line="240" w:before="0" w:after="0"/>
+    </w:pPr>
+    <w:rPr/>
+  </w:style>
+  <w:style w:type="numbering" w:styleId="NoList" w:default="1">
+    <w:name w:val="No List"/>
+    <w:uiPriority w:val="99"/>
+    <w:semiHidden/>
+    <w:unhideWhenUsed/>
+    <w:qFormat/>
   </w:style>
   <w:style w:type="table" w:default="1" w:styleId="TableNormal">
     <w:name w:val="Normal Table"/>
@@ -741,114 +838,6 @@
         <w:right w:w="108" w:type="dxa"/>
       </w:tblCellMar>
     </w:tblPr>
-  </w:style>
-  <w:style w:type="numbering" w:default="1" w:styleId="NoList">
-    <w:name w:val="No List"/>
-    <w:uiPriority w:val="99"/>
-    <w:semiHidden/>
-    <w:unhideWhenUsed/>
-  </w:style>
-  <w:style w:type="character" w:customStyle="1" w:styleId="HeaderChar">
-    <w:name w:val="Header Char"/>
-    <w:basedOn w:val="DefaultParagraphFont"/>
-    <w:link w:val="Header"/>
-    <w:uiPriority w:val="99"/>
-    <w:qFormat/>
-    <w:rsid w:val="007F13A9"/>
-  </w:style>
-  <w:style w:type="character" w:customStyle="1" w:styleId="FooterChar">
-    <w:name w:val="Footer Char"/>
-    <w:basedOn w:val="DefaultParagraphFont"/>
-    <w:link w:val="Footer"/>
-    <w:uiPriority w:val="99"/>
-    <w:qFormat/>
-    <w:rsid w:val="007F13A9"/>
-  </w:style>
-  <w:style w:type="paragraph" w:customStyle="1" w:styleId="Heading">
-    <w:name w:val="Heading"/>
-    <w:basedOn w:val="Normal"/>
-    <w:next w:val="BodyText"/>
-    <w:qFormat/>
-    <w:pPr>
-      <w:keepNext/>
-      <w:spacing w:before="240" w:after="120"/>
-    </w:pPr>
-    <w:rPr>
-      <w:rFonts w:ascii="Liberation Sans" w:eastAsia="DejaVu Sans" w:hAnsi="Liberation Sans" w:cs="FreeSans"/>
-      <w:sz w:val="28"/>
-      <w:szCs w:val="28"/>
-    </w:rPr>
-  </w:style>
-  <w:style w:type="paragraph" w:styleId="BodyText">
-    <w:name w:val="Body Text"/>
-    <w:basedOn w:val="Normal"/>
-    <w:pPr>
-      <w:spacing w:after="140" w:line="288" w:lineRule="auto"/>
-    </w:pPr>
-  </w:style>
-  <w:style w:type="paragraph" w:styleId="List">
-    <w:name w:val="List"/>
-    <w:basedOn w:val="BodyText"/>
-    <w:rPr>
-      <w:rFonts w:cs="FreeSans"/>
-    </w:rPr>
-  </w:style>
-  <w:style w:type="paragraph" w:styleId="Caption">
-    <w:name w:val="caption"/>
-    <w:basedOn w:val="Normal"/>
-    <w:qFormat/>
-    <w:pPr>
-      <w:suppressLineNumbers/>
-      <w:spacing w:before="120" w:after="120"/>
-    </w:pPr>
-    <w:rPr>
-      <w:rFonts w:cs="FreeSans"/>
-      <w:i/>
-      <w:iCs/>
-      <w:sz w:val="24"/>
-      <w:szCs w:val="24"/>
-    </w:rPr>
-  </w:style>
-  <w:style w:type="paragraph" w:customStyle="1" w:styleId="Index">
-    <w:name w:val="Index"/>
-    <w:basedOn w:val="Normal"/>
-    <w:qFormat/>
-    <w:pPr>
-      <w:suppressLineNumbers/>
-    </w:pPr>
-    <w:rPr>
-      <w:rFonts w:cs="FreeSans"/>
-    </w:rPr>
-  </w:style>
-  <w:style w:type="paragraph" w:styleId="Header">
-    <w:name w:val="header"/>
-    <w:basedOn w:val="Normal"/>
-    <w:link w:val="HeaderChar"/>
-    <w:uiPriority w:val="99"/>
-    <w:unhideWhenUsed/>
-    <w:rsid w:val="007F13A9"/>
-    <w:pPr>
-      <w:tabs>
-        <w:tab w:val="center" w:pos="4680"/>
-        <w:tab w:val="right" w:pos="9360"/>
-      </w:tabs>
-      <w:spacing w:after="0" w:line="240" w:lineRule="auto"/>
-    </w:pPr>
-  </w:style>
-  <w:style w:type="paragraph" w:styleId="Footer">
-    <w:name w:val="footer"/>
-    <w:basedOn w:val="Normal"/>
-    <w:link w:val="FooterChar"/>
-    <w:uiPriority w:val="99"/>
-    <w:unhideWhenUsed/>
-    <w:rsid w:val="007F13A9"/>
-    <w:pPr>
-      <w:tabs>
-        <w:tab w:val="center" w:pos="4680"/>
-        <w:tab w:val="right" w:pos="9360"/>
-      </w:tabs>
-      <w:spacing w:after="0" w:line="240" w:lineRule="auto"/>
-    </w:pPr>
   </w:style>
 </w:styles>
 </file>

</xml_diff>

<commit_message>
back button form action; resume interview fix
</commit_message>
<xml_diff>
--- a/docassemble/base/data/templates/letter_template.docx
+++ b/docassemble/base/data/templates/letter_template.docx
@@ -10,7 +10,15 @@
       </w:pPr>
       <w:r>
         <w:rPr/>
-        <w:t>{{ today() }}</w:t>
+        <w:t>{{ today</w:t>
+      </w:r>
+      <w:r>
+        <w:rPr/>
+        <w:t>()</w:t>
+      </w:r>
+      <w:r>
+        <w:rPr/>
+        <w:t xml:space="preserve"> }}</w:t>
       </w:r>
     </w:p>
     <w:p>
@@ -20,7 +28,15 @@
       </w:pPr>
       <w:r>
         <w:rPr/>
-        <w:t>{{ adverse_party.address_block() }}</w:t>
+        <w:t>{{ adverse_party.address_block</w:t>
+      </w:r>
+      <w:r>
+        <w:rPr/>
+        <w:t>()</w:t>
+      </w:r>
+      <w:r>
+        <w:rPr/>
+        <w:t xml:space="preserve"> }}</w:t>
       </w:r>
     </w:p>
     <w:p>
@@ -144,7 +160,7 @@
       <w:pgNumType w:fmt="decimal"/>
       <w:formProt w:val="false"/>
       <w:textDirection w:val="lrTb"/>
-      <w:docGrid w:type="default" w:linePitch="360" w:charSpace="4294965042"/>
+      <w:docGrid w:type="default" w:linePitch="360" w:charSpace="0"/>
     </w:sectPr>
   </w:body>
 </w:document>
@@ -785,6 +801,13 @@
       <w:szCs w:val="24"/>
     </w:rPr>
   </w:style>
+  <w:style w:type="paragraph" w:styleId="HeaderandFooter">
+    <w:name w:val="Header and Footer"/>
+    <w:basedOn w:val="Normal"/>
+    <w:qFormat/>
+    <w:pPr/>
+    <w:rPr/>
+  </w:style>
   <w:style w:type="paragraph" w:styleId="Header">
     <w:name w:val="Header"/>
     <w:basedOn w:val="Normal"/>
@@ -794,6 +817,7 @@
     <w:rsid w:val="007f13a9"/>
     <w:pPr>
       <w:tabs>
+        <w:tab w:val="clear" w:pos="720"/>
         <w:tab w:val="center" w:pos="4680" w:leader="none"/>
         <w:tab w:val="right" w:pos="9360" w:leader="none"/>
       </w:tabs>
@@ -810,6 +834,7 @@
     <w:rsid w:val="007f13a9"/>
     <w:pPr>
       <w:tabs>
+        <w:tab w:val="clear" w:pos="720"/>
         <w:tab w:val="center" w:pos="4680" w:leader="none"/>
         <w:tab w:val="right" w:pos="9360" w:leader="none"/>
       </w:tabs>

</xml_diff>